<commit_message>
updated documentation to have the apiLogout functionality
</commit_message>
<xml_diff>
--- a/spec/LightweightOAuth.docx
+++ b/spec/LightweightOAuth.docx
@@ -328,25 +328,7 @@
                     <w:sz w:val="20"/>
                     <w:szCs w:val="20"/>
                   </w:rPr>
-                  <w:t xml:space="preserve">1250 East </w:t>
-                </w:r>
-                <w:proofErr w:type="spellStart"/>
-                <w:r>
-                  <w:rPr>
-                    <w:rFonts w:ascii="Arial" w:hAnsi="Arial" w:cs="Arial"/>
-                    <w:sz w:val="20"/>
-                    <w:szCs w:val="20"/>
-                  </w:rPr>
-                  <w:t>Arques</w:t>
-                </w:r>
-                <w:proofErr w:type="spellEnd"/>
-                <w:r>
-                  <w:rPr>
-                    <w:rFonts w:ascii="Arial" w:hAnsi="Arial" w:cs="Arial"/>
-                    <w:sz w:val="20"/>
-                    <w:szCs w:val="20"/>
-                  </w:rPr>
-                  <w:t xml:space="preserve"> Avenue</w:t>
+                  <w:t>1250 East Arques Avenue</w:t>
                 </w:r>
                 <w:r>
                   <w:rPr>
@@ -706,7 +688,7 @@
             <w:rPr>
               <w:noProof/>
             </w:rPr>
-            <w:t>10 August 2015</w:t>
+            <w:t>14 September 2015</w:t>
           </w:r>
           <w:r>
             <w:rPr>
@@ -845,19 +827,8 @@
               <w:sz w:val="20"/>
               <w:szCs w:val="20"/>
             </w:rPr>
-            <w:t xml:space="preserve">protocol for the SSOFI Provider to allow for three-party </w:t>
+            <w:t>protocol for the SSOFI Provider to allow for three-party authentiation</w:t>
           </w:r>
-          <w:proofErr w:type="spellStart"/>
-          <w:r>
-            <w:rPr>
-              <w:rFonts w:ascii="Arial" w:hAnsi="Arial" w:cs="Arial"/>
-              <w:i/>
-              <w:sz w:val="20"/>
-              <w:szCs w:val="20"/>
-            </w:rPr>
-            <w:t>authentiation</w:t>
-          </w:r>
-          <w:proofErr w:type="spellEnd"/>
           <w:r>
             <w:rPr>
               <w:rFonts w:ascii="Arial" w:hAnsi="Arial" w:cs="Arial"/>
@@ -946,7 +917,7 @@
           <w:r>
             <w:fldChar w:fldCharType="separate"/>
           </w:r>
-          <w:hyperlink w:anchor="_Toc426996588" w:history="1">
+          <w:hyperlink w:anchor="_Toc429993505" w:history="1">
             <w:r>
               <w:rPr>
                 <w:rStyle w:val="Hyperlink"/>
@@ -988,7 +959,7 @@
                 <w:noProof/>
                 <w:webHidden/>
               </w:rPr>
-              <w:instrText xml:space="preserve"> PAGEREF _Toc426996588 \h </w:instrText>
+              <w:instrText xml:space="preserve"> PAGEREF _Toc429993505 \h </w:instrText>
             </w:r>
             <w:r>
               <w:rPr>
@@ -1030,7 +1001,7 @@
               <w:noProof/>
             </w:rPr>
           </w:pPr>
-          <w:hyperlink w:anchor="_Toc426996589" w:history="1">
+          <w:hyperlink w:anchor="_Toc429993506" w:history="1">
             <w:r>
               <w:rPr>
                 <w:rStyle w:val="Hyperlink"/>
@@ -1072,7 +1043,7 @@
                 <w:noProof/>
                 <w:webHidden/>
               </w:rPr>
-              <w:instrText xml:space="preserve"> PAGEREF _Toc426996589 \h </w:instrText>
+              <w:instrText xml:space="preserve"> PAGEREF _Toc429993506 \h </w:instrText>
             </w:r>
             <w:r>
               <w:rPr>
@@ -1114,7 +1085,7 @@
               <w:noProof/>
             </w:rPr>
           </w:pPr>
-          <w:hyperlink w:anchor="_Toc426996590" w:history="1">
+          <w:hyperlink w:anchor="_Toc429993507" w:history="1">
             <w:r>
               <w:rPr>
                 <w:rStyle w:val="Hyperlink"/>
@@ -1154,7 +1125,7 @@
                 <w:noProof/>
                 <w:webHidden/>
               </w:rPr>
-              <w:instrText xml:space="preserve"> PAGEREF _Toc426996590 \h </w:instrText>
+              <w:instrText xml:space="preserve"> PAGEREF _Toc429993507 \h </w:instrText>
             </w:r>
             <w:r>
               <w:rPr>
@@ -1196,7 +1167,7 @@
               <w:noProof/>
             </w:rPr>
           </w:pPr>
-          <w:hyperlink w:anchor="_Toc426996591" w:history="1">
+          <w:hyperlink w:anchor="_Toc429993508" w:history="1">
             <w:r>
               <w:rPr>
                 <w:rStyle w:val="Hyperlink"/>
@@ -1236,7 +1207,7 @@
                 <w:noProof/>
                 <w:webHidden/>
               </w:rPr>
-              <w:instrText xml:space="preserve"> PAGEREF _Toc426996591 \h </w:instrText>
+              <w:instrText xml:space="preserve"> PAGEREF _Toc429993508 \h </w:instrText>
             </w:r>
             <w:r>
               <w:rPr>
@@ -1278,7 +1249,7 @@
               <w:noProof/>
             </w:rPr>
           </w:pPr>
-          <w:hyperlink w:anchor="_Toc426996592" w:history="1">
+          <w:hyperlink w:anchor="_Toc429993509" w:history="1">
             <w:r>
               <w:rPr>
                 <w:rStyle w:val="Hyperlink"/>
@@ -1318,7 +1289,7 @@
                 <w:noProof/>
                 <w:webHidden/>
               </w:rPr>
-              <w:instrText xml:space="preserve"> PAGEREF _Toc426996592 \h </w:instrText>
+              <w:instrText xml:space="preserve"> PAGEREF _Toc429993509 \h </w:instrText>
             </w:r>
             <w:r>
               <w:rPr>
@@ -1360,7 +1331,7 @@
               <w:noProof/>
             </w:rPr>
           </w:pPr>
-          <w:hyperlink w:anchor="_Toc426996593" w:history="1">
+          <w:hyperlink w:anchor="_Toc429993510" w:history="1">
             <w:r>
               <w:rPr>
                 <w:rStyle w:val="Hyperlink"/>
@@ -1402,7 +1373,7 @@
                 <w:noProof/>
                 <w:webHidden/>
               </w:rPr>
-              <w:instrText xml:space="preserve"> PAGEREF _Toc426996593 \h </w:instrText>
+              <w:instrText xml:space="preserve"> PAGEREF _Toc429993510 \h </w:instrText>
             </w:r>
             <w:r>
               <w:rPr>
@@ -1444,7 +1415,7 @@
               <w:noProof/>
             </w:rPr>
           </w:pPr>
-          <w:hyperlink w:anchor="_Toc426996594" w:history="1">
+          <w:hyperlink w:anchor="_Toc429993511" w:history="1">
             <w:r>
               <w:rPr>
                 <w:rStyle w:val="Hyperlink"/>
@@ -1484,7 +1455,7 @@
                 <w:noProof/>
                 <w:webHidden/>
               </w:rPr>
-              <w:instrText xml:space="preserve"> PAGEREF _Toc426996594 \h </w:instrText>
+              <w:instrText xml:space="preserve"> PAGEREF _Toc429993511 \h </w:instrText>
             </w:r>
             <w:r>
               <w:rPr>
@@ -1526,7 +1497,7 @@
               <w:noProof/>
             </w:rPr>
           </w:pPr>
-          <w:hyperlink w:anchor="_Toc426996595" w:history="1">
+          <w:hyperlink w:anchor="_Toc429993512" w:history="1">
             <w:r>
               <w:rPr>
                 <w:rStyle w:val="Hyperlink"/>
@@ -1566,7 +1537,7 @@
                 <w:noProof/>
                 <w:webHidden/>
               </w:rPr>
-              <w:instrText xml:space="preserve"> PAGEREF _Toc426996595 \h </w:instrText>
+              <w:instrText xml:space="preserve"> PAGEREF _Toc429993512 \h </w:instrText>
             </w:r>
             <w:r>
               <w:rPr>
@@ -1608,7 +1579,7 @@
               <w:noProof/>
             </w:rPr>
           </w:pPr>
-          <w:hyperlink w:anchor="_Toc426996596" w:history="1">
+          <w:hyperlink w:anchor="_Toc429993513" w:history="1">
             <w:r>
               <w:rPr>
                 <w:rStyle w:val="Hyperlink"/>
@@ -1648,7 +1619,7 @@
                 <w:noProof/>
                 <w:webHidden/>
               </w:rPr>
-              <w:instrText xml:space="preserve"> PAGEREF _Toc426996596 \h </w:instrText>
+              <w:instrText xml:space="preserve"> PAGEREF _Toc429993513 \h </w:instrText>
             </w:r>
             <w:r>
               <w:rPr>
@@ -1690,7 +1661,7 @@
               <w:noProof/>
             </w:rPr>
           </w:pPr>
-          <w:hyperlink w:anchor="_Toc426996597" w:history="1">
+          <w:hyperlink w:anchor="_Toc429993514" w:history="1">
             <w:r>
               <w:rPr>
                 <w:rStyle w:val="Hyperlink"/>
@@ -1730,7 +1701,89 @@
                 <w:noProof/>
                 <w:webHidden/>
               </w:rPr>
-              <w:instrText xml:space="preserve"> PAGEREF _Toc426996597 \h </w:instrText>
+              <w:instrText xml:space="preserve"> PAGEREF _Toc429993514 \h </w:instrText>
+            </w:r>
+            <w:r>
+              <w:rPr>
+                <w:noProof/>
+                <w:webHidden/>
+              </w:rPr>
+            </w:r>
+            <w:r>
+              <w:rPr>
+                <w:noProof/>
+                <w:webHidden/>
+              </w:rPr>
+              <w:fldChar w:fldCharType="separate"/>
+            </w:r>
+            <w:r>
+              <w:rPr>
+                <w:noProof/>
+                <w:webHidden/>
+              </w:rPr>
+              <w:t>8</w:t>
+            </w:r>
+            <w:r>
+              <w:rPr>
+                <w:noProof/>
+                <w:webHidden/>
+              </w:rPr>
+              <w:fldChar w:fldCharType="end"/>
+            </w:r>
+          </w:hyperlink>
+        </w:p>
+        <w:p>
+          <w:pPr>
+            <w:pStyle w:val="TOC2"/>
+            <w:tabs>
+              <w:tab w:val="left" w:pos="880"/>
+              <w:tab w:val="right" w:leader="dot" w:pos="10070"/>
+            </w:tabs>
+            <w:rPr>
+              <w:noProof/>
+            </w:rPr>
+          </w:pPr>
+          <w:hyperlink w:anchor="_Toc429993515" w:history="1">
+            <w:r>
+              <w:rPr>
+                <w:rStyle w:val="Hyperlink"/>
+                <w:noProof/>
+              </w:rPr>
+              <w:t>3.5</w:t>
+            </w:r>
+            <w:r>
+              <w:rPr>
+                <w:noProof/>
+              </w:rPr>
+              <w:tab/>
+            </w:r>
+            <w:r>
+              <w:rPr>
+                <w:rStyle w:val="Hyperlink"/>
+                <w:noProof/>
+              </w:rPr>
+              <w:t>Step N – Log out</w:t>
+            </w:r>
+            <w:r>
+              <w:rPr>
+                <w:noProof/>
+                <w:webHidden/>
+              </w:rPr>
+              <w:tab/>
+            </w:r>
+            <w:r>
+              <w:rPr>
+                <w:noProof/>
+                <w:webHidden/>
+              </w:rPr>
+              <w:fldChar w:fldCharType="begin"/>
+            </w:r>
+            <w:r>
+              <w:rPr>
+                <w:noProof/>
+                <w:webHidden/>
+              </w:rPr>
+              <w:instrText xml:space="preserve"> PAGEREF _Toc429993515 \h </w:instrText>
             </w:r>
             <w:r>
               <w:rPr>
@@ -1772,7 +1825,7 @@
               <w:noProof/>
             </w:rPr>
           </w:pPr>
-          <w:hyperlink w:anchor="_Toc426996598" w:history="1">
+          <w:hyperlink w:anchor="_Toc429993516" w:history="1">
             <w:r>
               <w:rPr>
                 <w:rStyle w:val="Hyperlink"/>
@@ -1812,7 +1865,7 @@
                 <w:noProof/>
                 <w:webHidden/>
               </w:rPr>
-              <w:instrText xml:space="preserve"> PAGEREF _Toc426996598 \h </w:instrText>
+              <w:instrText xml:space="preserve"> PAGEREF _Toc429993516 \h </w:instrText>
             </w:r>
             <w:r>
               <w:rPr>
@@ -1878,7 +1931,7 @@
           <w:lang w:eastAsia="ja-JP"/>
         </w:rPr>
       </w:pPr>
-      <w:bookmarkStart w:id="0" w:name="_Toc426996588"/>
+      <w:bookmarkStart w:id="0" w:name="_Toc429993505"/>
       <w:r>
         <w:rPr>
           <w:lang w:eastAsia="ja-JP"/>
@@ -1950,7 +2003,7 @@
           <w:lang w:eastAsia="ja-JP"/>
         </w:rPr>
       </w:pPr>
-      <w:bookmarkStart w:id="1" w:name="_Toc426996589"/>
+      <w:bookmarkStart w:id="1" w:name="_Toc429993506"/>
       <w:r>
         <w:rPr>
           <w:lang w:eastAsia="ja-JP"/>
@@ -2037,17 +2090,9 @@
       <w:pPr>
         <w:pStyle w:val="Heading2"/>
       </w:pPr>
-      <w:bookmarkStart w:id="2" w:name="_Toc426996590"/>
-      <w:r>
-        <w:t xml:space="preserve">The </w:t>
-      </w:r>
-      <w:proofErr w:type="spellStart"/>
-      <w:r>
-        <w:t>OpenID</w:t>
-      </w:r>
-      <w:proofErr w:type="spellEnd"/>
-      <w:r>
-        <w:t xml:space="preserve"> Provider</w:t>
+      <w:bookmarkStart w:id="2" w:name="_Toc429993507"/>
+      <w:r>
+        <w:t>The OpenID Provider</w:t>
       </w:r>
       <w:bookmarkEnd w:id="2"/>
     </w:p>
@@ -2080,47 +2125,17 @@
         <w:rPr>
           <w:lang w:eastAsia="ja-JP"/>
         </w:rPr>
-        <w:t xml:space="preserve"> running </w:t>
-      </w:r>
-      <w:proofErr w:type="gramStart"/>
-      <w:r>
-        <w:rPr>
-          <w:lang w:eastAsia="ja-JP"/>
-        </w:rPr>
-        <w:t xml:space="preserve">at  </w:t>
-      </w:r>
-      <w:proofErr w:type="gramEnd"/>
-      <w:r>
-        <w:rPr>
-          <w:lang w:eastAsia="ja-JP"/>
-        </w:rPr>
-        <w:fldChar w:fldCharType="begin"/>
-      </w:r>
-      <w:r>
-        <w:rPr>
-          <w:lang w:eastAsia="ja-JP"/>
-        </w:rPr>
-        <w:instrText xml:space="preserve"> HYPERLINK "https://interstagebpm.com/eid/" </w:instrText>
-      </w:r>
-      <w:r>
-        <w:rPr>
-          <w:lang w:eastAsia="ja-JP"/>
-        </w:rPr>
-        <w:fldChar w:fldCharType="separate"/>
-      </w:r>
-      <w:r>
-        <w:rPr>
-          <w:rStyle w:val="Hyperlink"/>
-          <w:lang w:eastAsia="ja-JP"/>
-        </w:rPr>
-        <w:t>https://interstagebpm.com/eid/</w:t>
-      </w:r>
-      <w:r>
-        <w:rPr>
-          <w:lang w:eastAsia="ja-JP"/>
-        </w:rPr>
-        <w:fldChar w:fldCharType="end"/>
-      </w:r>
+        <w:t xml:space="preserve"> running at  </w:t>
+      </w:r>
+      <w:hyperlink r:id="rId11" w:history="1">
+        <w:r>
+          <w:rPr>
+            <w:rStyle w:val="Hyperlink"/>
+            <w:lang w:eastAsia="ja-JP"/>
+          </w:rPr>
+          <w:t>https://interstagebpm.com/eid/</w:t>
+        </w:r>
+      </w:hyperlink>
       <w:r>
         <w:rPr>
           <w:lang w:eastAsia="ja-JP"/>
@@ -2138,7 +2153,7 @@
       <w:pPr>
         <w:pStyle w:val="Heading2"/>
       </w:pPr>
-      <w:bookmarkStart w:id="3" w:name="_Toc426996591"/>
+      <w:bookmarkStart w:id="3" w:name="_Toc429993508"/>
       <w:r>
         <w:t>The JavaScript Client</w:t>
       </w:r>
@@ -2154,21 +2169,7 @@
         <w:rPr>
           <w:lang w:eastAsia="ja-JP"/>
         </w:rPr>
-        <w:t xml:space="preserve">More applications are written in JavaScript to run in the browser.  If the user has already logged in using that browser, it is trivial for this kind of client application to find out who the authenticated user is.  A simple REST web service request to SSOFI provider (the </w:t>
-      </w:r>
-      <w:proofErr w:type="spellStart"/>
-      <w:r>
-        <w:rPr>
-          <w:lang w:eastAsia="ja-JP"/>
-        </w:rPr>
-        <w:t>WhoAmI</w:t>
-      </w:r>
-      <w:proofErr w:type="spellEnd"/>
-      <w:r>
-        <w:rPr>
-          <w:lang w:eastAsia="ja-JP"/>
-        </w:rPr>
-        <w:t xml:space="preserve"> request) will return a JSON structure telling the user’s email address (id) and Full name. </w:t>
+        <w:t xml:space="preserve">More applications are written in JavaScript to run in the browser.  If the user has already logged in using that browser, it is trivial for this kind of client application to find out who the authenticated user is.  A simple REST web service request to SSOFI provider (the WhoAmI request) will return a JSON structure telling the user’s email address (id) and Full name. </w:t>
       </w:r>
       <w:r>
         <w:rPr>
@@ -2231,7 +2232,7 @@
       <w:pPr>
         <w:pStyle w:val="Heading2"/>
       </w:pPr>
-      <w:bookmarkStart w:id="4" w:name="_Toc426996592"/>
+      <w:bookmarkStart w:id="4" w:name="_Toc429993509"/>
       <w:r>
         <w:t>The Server Component</w:t>
       </w:r>
@@ -2296,35 +2297,7 @@
         <w:rPr>
           <w:lang w:eastAsia="ja-JP"/>
         </w:rPr>
-        <w:t xml:space="preserve">The server cannot trust a client that is running remotely, on a user’s machine.  But the server CAN trust the (specific) SSOFI provider.  This is the point of the </w:t>
-      </w:r>
-      <w:proofErr w:type="spellStart"/>
-      <w:r>
-        <w:rPr>
-          <w:lang w:eastAsia="ja-JP"/>
-        </w:rPr>
-        <w:t>LightweightOAuthProtocol</w:t>
-      </w:r>
-      <w:proofErr w:type="spellEnd"/>
-      <w:r>
-        <w:rPr>
-          <w:lang w:eastAsia="ja-JP"/>
-        </w:rPr>
-        <w:t xml:space="preserve">.  The server provides a challenge to the JS </w:t>
-      </w:r>
-      <w:proofErr w:type="gramStart"/>
-      <w:r>
-        <w:rPr>
-          <w:lang w:eastAsia="ja-JP"/>
-        </w:rPr>
-        <w:t>client,</w:t>
-      </w:r>
-      <w:proofErr w:type="gramEnd"/>
-      <w:r>
-        <w:rPr>
-          <w:lang w:eastAsia="ja-JP"/>
-        </w:rPr>
-        <w:t xml:space="preserve"> the client then gets a token from the SSOFI provider, and provides it to the server.  The server can then verify that the user is who they say they are.</w:t>
+        <w:t>The server cannot trust a client that is running remotely, on a user’s machine.  But the server CAN trust the (specific) SSOFI provider.  This is the point of the LightweightOAuthProtocol.  The server provides a challenge to the JS client, the client then gets a token from the SSOFI provider, and provides it to the server.  The server can then verify that the user is who they say they are.</w:t>
       </w:r>
     </w:p>
     <w:p>
@@ -2335,7 +2308,7 @@
           <w:lang w:eastAsia="ja-JP"/>
         </w:rPr>
       </w:pPr>
-      <w:bookmarkStart w:id="5" w:name="_Toc426996593"/>
+      <w:bookmarkStart w:id="5" w:name="_Toc429993510"/>
       <w:r>
         <w:rPr>
           <w:lang w:eastAsia="ja-JP"/>
@@ -2387,6 +2360,8 @@
         </w:rPr>
         <w:t>, GET and POST</w:t>
       </w:r>
+      <w:bookmarkStart w:id="6" w:name="_GoBack"/>
+      <w:bookmarkEnd w:id="6"/>
     </w:p>
     <w:p>
       <w:pPr>
@@ -2416,16 +2391,14 @@
         <w:rPr>
           <w:lang w:eastAsia="ja-JP"/>
         </w:rPr>
-        <w:t>The JSON structure will be a subset of the following 6 members</w:t>
-      </w:r>
-      <w:proofErr w:type="gramStart"/>
-      <w:r>
-        <w:rPr>
-          <w:lang w:eastAsia="ja-JP"/>
-        </w:rPr>
-        <w:t>::</w:t>
-      </w:r>
-      <w:proofErr w:type="gramEnd"/>
+        <w:t>The JSON structure will be a sub</w:t>
+      </w:r>
+      <w:r>
+        <w:rPr>
+          <w:lang w:eastAsia="ja-JP"/>
+        </w:rPr>
+        <w:t>set of the following 6 members:</w:t>
+      </w:r>
     </w:p>
     <w:p>
       <w:pPr>
@@ -2442,25 +2415,7 @@
         <w:spacing w:before="0" w:after="0"/>
       </w:pPr>
       <w:r>
-        <w:t xml:space="preserve">    </w:t>
-      </w:r>
-      <w:proofErr w:type="spellStart"/>
-      <w:proofErr w:type="gramStart"/>
-      <w:r>
-        <w:t>userName</w:t>
-      </w:r>
-      <w:proofErr w:type="spellEnd"/>
-      <w:proofErr w:type="gramEnd"/>
-      <w:r>
-        <w:t xml:space="preserve">:  "Joe </w:t>
-      </w:r>
-      <w:proofErr w:type="spellStart"/>
-      <w:r>
-        <w:t>Schmo</w:t>
-      </w:r>
-      <w:proofErr w:type="spellEnd"/>
-      <w:r>
-        <w:t>",</w:t>
+        <w:t xml:space="preserve">    userName:  "Joe Schmo",</w:t>
       </w:r>
     </w:p>
     <w:p>
@@ -2469,17 +2424,7 @@
         <w:spacing w:before="0" w:after="0"/>
       </w:pPr>
       <w:r>
-        <w:t xml:space="preserve">    </w:t>
-      </w:r>
-      <w:proofErr w:type="spellStart"/>
-      <w:proofErr w:type="gramStart"/>
-      <w:r>
-        <w:t>userId</w:t>
-      </w:r>
-      <w:proofErr w:type="spellEnd"/>
-      <w:proofErr w:type="gramEnd"/>
-      <w:r>
-        <w:t>:    "joe@example.com",</w:t>
+        <w:t xml:space="preserve">    userId:    "joe@example.com",</w:t>
       </w:r>
     </w:p>
     <w:p>
@@ -2488,15 +2433,19 @@
         <w:spacing w:before="0" w:after="0"/>
       </w:pPr>
       <w:r>
-        <w:t xml:space="preserve">    </w:t>
-      </w:r>
-      <w:proofErr w:type="gramStart"/>
-      <w:r>
-        <w:t>challenge</w:t>
-      </w:r>
-      <w:proofErr w:type="gramEnd"/>
-      <w:r>
-        <w:t>: "1829384756373",</w:t>
+        <w:t xml:space="preserve">    challenge: "182</w:t>
+      </w:r>
+      <w:r>
+        <w:t>B</w:t>
+      </w:r>
+      <w:r>
+        <w:t>93847</w:t>
+      </w:r>
+      <w:r>
+        <w:t>W</w:t>
+      </w:r>
+      <w:r>
+        <w:t>56373",</w:t>
       </w:r>
     </w:p>
     <w:p>
@@ -2505,15 +2454,19 @@
         <w:spacing w:before="0" w:after="0"/>
       </w:pPr>
       <w:r>
-        <w:t xml:space="preserve">    </w:t>
-      </w:r>
-      <w:proofErr w:type="gramStart"/>
-      <w:r>
-        <w:t>token</w:t>
-      </w:r>
-      <w:proofErr w:type="gramEnd"/>
-      <w:r>
-        <w:t>:     "9922837467232"</w:t>
+        <w:t xml:space="preserve">    token:     "9922</w:t>
+      </w:r>
+      <w:r>
+        <w:t>-eer-</w:t>
+      </w:r>
+      <w:r>
+        <w:t>8374</w:t>
+      </w:r>
+      <w:r>
+        <w:t>-rqq-</w:t>
+      </w:r>
+      <w:r>
+        <w:t>7232"</w:t>
       </w:r>
       <w:r>
         <w:t>,</w:t>
@@ -2525,15 +2478,7 @@
         <w:spacing w:before="0" w:after="0"/>
       </w:pPr>
       <w:r>
-        <w:t xml:space="preserve">    </w:t>
-      </w:r>
-      <w:proofErr w:type="gramStart"/>
-      <w:r>
-        <w:t>verified</w:t>
-      </w:r>
-      <w:proofErr w:type="gramEnd"/>
-      <w:r>
-        <w:t>:  true,</w:t>
+        <w:t xml:space="preserve">    verified:  true,</w:t>
       </w:r>
     </w:p>
     <w:p>
@@ -2542,17 +2487,7 @@
         <w:spacing w:before="0" w:after="0"/>
       </w:pPr>
       <w:r>
-        <w:t xml:space="preserve">    </w:t>
-      </w:r>
-      <w:proofErr w:type="spellStart"/>
-      <w:proofErr w:type="gramStart"/>
-      <w:r>
-        <w:t>msg</w:t>
-      </w:r>
-      <w:proofErr w:type="spellEnd"/>
-      <w:proofErr w:type="gramEnd"/>
-      <w:r>
-        <w:t xml:space="preserve">:       </w:t>
+        <w:t xml:space="preserve">    msg:       </w:t>
       </w:r>
       <w:r>
         <w:t>"</w:t>
@@ -2590,15 +2525,7 @@
         <w:rPr>
           <w:lang w:eastAsia="ja-JP"/>
         </w:rPr>
-        <w:t>The following table clarifies w</w:t>
-      </w:r>
-      <w:bookmarkStart w:id="6" w:name="_GoBack"/>
-      <w:bookmarkEnd w:id="6"/>
-      <w:r>
-        <w:rPr>
-          <w:lang w:eastAsia="ja-JP"/>
-        </w:rPr>
-        <w:t>hich fields are requires/set at each step:</w:t>
+        <w:t>The following table clarifies which fields are requires/set at each step:</w:t>
       </w:r>
     </w:p>
     <w:tbl>
@@ -2608,15 +2535,16 @@
         <w:tblLook w:val="04A0" w:firstRow="1" w:lastRow="0" w:firstColumn="1" w:lastColumn="0" w:noHBand="0" w:noVBand="1"/>
       </w:tblPr>
       <w:tblGrid>
-        <w:gridCol w:w="2574"/>
-        <w:gridCol w:w="2574"/>
-        <w:gridCol w:w="2574"/>
-        <w:gridCol w:w="2574"/>
+        <w:gridCol w:w="2125"/>
+        <w:gridCol w:w="2057"/>
+        <w:gridCol w:w="2185"/>
+        <w:gridCol w:w="2088"/>
+        <w:gridCol w:w="1841"/>
       </w:tblGrid>
       <w:tr>
         <w:tc>
           <w:tcPr>
-            <w:tcW w:w="2574" w:type="dxa"/>
+            <w:tcW w:w="2125" w:type="dxa"/>
           </w:tcPr>
           <w:p>
             <w:pPr>
@@ -2628,7 +2556,7 @@
         </w:tc>
         <w:tc>
           <w:tcPr>
-            <w:tcW w:w="2574" w:type="dxa"/>
+            <w:tcW w:w="2057" w:type="dxa"/>
           </w:tcPr>
           <w:p>
             <w:pPr>
@@ -2636,19 +2564,17 @@
                 <w:lang w:eastAsia="ja-JP"/>
               </w:rPr>
             </w:pPr>
-            <w:proofErr w:type="spellStart"/>
             <w:r>
               <w:rPr>
                 <w:lang w:eastAsia="ja-JP"/>
               </w:rPr>
               <w:t>apiWho</w:t>
             </w:r>
-            <w:proofErr w:type="spellEnd"/>
           </w:p>
         </w:tc>
         <w:tc>
           <w:tcPr>
-            <w:tcW w:w="2574" w:type="dxa"/>
+            <w:tcW w:w="2185" w:type="dxa"/>
           </w:tcPr>
           <w:p>
             <w:pPr>
@@ -2656,19 +2582,17 @@
                 <w:lang w:eastAsia="ja-JP"/>
               </w:rPr>
             </w:pPr>
-            <w:proofErr w:type="spellStart"/>
             <w:r>
               <w:rPr>
                 <w:lang w:eastAsia="ja-JP"/>
               </w:rPr>
               <w:t>apiGenerate</w:t>
             </w:r>
-            <w:proofErr w:type="spellEnd"/>
           </w:p>
         </w:tc>
         <w:tc>
           <w:tcPr>
-            <w:tcW w:w="2574" w:type="dxa"/>
+            <w:tcW w:w="2088" w:type="dxa"/>
           </w:tcPr>
           <w:p>
             <w:pPr>
@@ -2676,21 +2600,37 @@
                 <w:lang w:eastAsia="ja-JP"/>
               </w:rPr>
             </w:pPr>
-            <w:proofErr w:type="spellStart"/>
             <w:r>
               <w:rPr>
                 <w:lang w:eastAsia="ja-JP"/>
               </w:rPr>
               <w:t>apiVerify</w:t>
             </w:r>
-            <w:proofErr w:type="spellEnd"/>
+          </w:p>
+        </w:tc>
+        <w:tc>
+          <w:tcPr>
+            <w:tcW w:w="1841" w:type="dxa"/>
+          </w:tcPr>
+          <w:p>
+            <w:pPr>
+              <w:rPr>
+                <w:lang w:eastAsia="ja-JP"/>
+              </w:rPr>
+            </w:pPr>
+            <w:r>
+              <w:rPr>
+                <w:lang w:eastAsia="ja-JP"/>
+              </w:rPr>
+              <w:t>apiLogout</w:t>
+            </w:r>
           </w:p>
         </w:tc>
       </w:tr>
       <w:tr>
         <w:tc>
           <w:tcPr>
-            <w:tcW w:w="2574" w:type="dxa"/>
+            <w:tcW w:w="2125" w:type="dxa"/>
           </w:tcPr>
           <w:p>
             <w:pPr>
@@ -2698,16 +2638,14 @@
                 <w:lang w:eastAsia="ja-JP"/>
               </w:rPr>
             </w:pPr>
-            <w:proofErr w:type="spellStart"/>
             <w:r>
               <w:t>userName</w:t>
             </w:r>
-            <w:proofErr w:type="spellEnd"/>
           </w:p>
         </w:tc>
         <w:tc>
           <w:tcPr>
-            <w:tcW w:w="2574" w:type="dxa"/>
+            <w:tcW w:w="2057" w:type="dxa"/>
           </w:tcPr>
           <w:p>
             <w:pPr>
@@ -2725,7 +2663,7 @@
         </w:tc>
         <w:tc>
           <w:tcPr>
-            <w:tcW w:w="2574" w:type="dxa"/>
+            <w:tcW w:w="2185" w:type="dxa"/>
           </w:tcPr>
           <w:p>
             <w:pPr>
@@ -2743,7 +2681,7 @@
         </w:tc>
         <w:tc>
           <w:tcPr>
-            <w:tcW w:w="2574" w:type="dxa"/>
+            <w:tcW w:w="2088" w:type="dxa"/>
           </w:tcPr>
           <w:p>
             <w:pPr>
@@ -2757,13 +2695,25 @@
               </w:rPr>
               <w:t>set</w:t>
             </w:r>
+          </w:p>
+        </w:tc>
+        <w:tc>
+          <w:tcPr>
+            <w:tcW w:w="1841" w:type="dxa"/>
+          </w:tcPr>
+          <w:p>
+            <w:pPr>
+              <w:rPr>
+                <w:lang w:eastAsia="ja-JP"/>
+              </w:rPr>
+            </w:pPr>
           </w:p>
         </w:tc>
       </w:tr>
       <w:tr>
         <w:tc>
           <w:tcPr>
-            <w:tcW w:w="2574" w:type="dxa"/>
+            <w:tcW w:w="2125" w:type="dxa"/>
           </w:tcPr>
           <w:p>
             <w:pPr>
@@ -2771,16 +2721,14 @@
                 <w:lang w:eastAsia="ja-JP"/>
               </w:rPr>
             </w:pPr>
-            <w:proofErr w:type="spellStart"/>
             <w:r>
               <w:t>userId</w:t>
             </w:r>
-            <w:proofErr w:type="spellEnd"/>
           </w:p>
         </w:tc>
         <w:tc>
           <w:tcPr>
-            <w:tcW w:w="2574" w:type="dxa"/>
+            <w:tcW w:w="2057" w:type="dxa"/>
           </w:tcPr>
           <w:p>
             <w:pPr>
@@ -2798,7 +2746,7 @@
         </w:tc>
         <w:tc>
           <w:tcPr>
-            <w:tcW w:w="2574" w:type="dxa"/>
+            <w:tcW w:w="2185" w:type="dxa"/>
           </w:tcPr>
           <w:p>
             <w:pPr>
@@ -2816,7 +2764,7 @@
         </w:tc>
         <w:tc>
           <w:tcPr>
-            <w:tcW w:w="2574" w:type="dxa"/>
+            <w:tcW w:w="2088" w:type="dxa"/>
           </w:tcPr>
           <w:p>
             <w:pPr>
@@ -2831,13 +2779,26 @@
               </w:rPr>
               <w:t>required</w:t>
             </w:r>
+          </w:p>
+        </w:tc>
+        <w:tc>
+          <w:tcPr>
+            <w:tcW w:w="1841" w:type="dxa"/>
+          </w:tcPr>
+          <w:p>
+            <w:pPr>
+              <w:rPr>
+                <w:highlight w:val="yellow"/>
+                <w:lang w:eastAsia="ja-JP"/>
+              </w:rPr>
+            </w:pPr>
           </w:p>
         </w:tc>
       </w:tr>
       <w:tr>
         <w:tc>
           <w:tcPr>
-            <w:tcW w:w="2574" w:type="dxa"/>
+            <w:tcW w:w="2125" w:type="dxa"/>
           </w:tcPr>
           <w:p>
             <w:pPr>
@@ -2852,7 +2813,7 @@
         </w:tc>
         <w:tc>
           <w:tcPr>
-            <w:tcW w:w="2574" w:type="dxa"/>
+            <w:tcW w:w="2057" w:type="dxa"/>
           </w:tcPr>
           <w:p>
             <w:pPr>
@@ -2864,7 +2825,7 @@
         </w:tc>
         <w:tc>
           <w:tcPr>
-            <w:tcW w:w="2574" w:type="dxa"/>
+            <w:tcW w:w="2185" w:type="dxa"/>
           </w:tcPr>
           <w:p>
             <w:pPr>
@@ -2883,7 +2844,7 @@
         </w:tc>
         <w:tc>
           <w:tcPr>
-            <w:tcW w:w="2574" w:type="dxa"/>
+            <w:tcW w:w="2088" w:type="dxa"/>
           </w:tcPr>
           <w:p>
             <w:pPr>
@@ -2898,13 +2859,26 @@
               </w:rPr>
               <w:t>required</w:t>
             </w:r>
+          </w:p>
+        </w:tc>
+        <w:tc>
+          <w:tcPr>
+            <w:tcW w:w="1841" w:type="dxa"/>
+          </w:tcPr>
+          <w:p>
+            <w:pPr>
+              <w:rPr>
+                <w:highlight w:val="yellow"/>
+                <w:lang w:eastAsia="ja-JP"/>
+              </w:rPr>
+            </w:pPr>
           </w:p>
         </w:tc>
       </w:tr>
       <w:tr>
         <w:tc>
           <w:tcPr>
-            <w:tcW w:w="2574" w:type="dxa"/>
+            <w:tcW w:w="2125" w:type="dxa"/>
           </w:tcPr>
           <w:p>
             <w:pPr>
@@ -2919,7 +2893,7 @@
         </w:tc>
         <w:tc>
           <w:tcPr>
-            <w:tcW w:w="2574" w:type="dxa"/>
+            <w:tcW w:w="2057" w:type="dxa"/>
           </w:tcPr>
           <w:p>
             <w:pPr>
@@ -2931,7 +2905,7 @@
         </w:tc>
         <w:tc>
           <w:tcPr>
-            <w:tcW w:w="2574" w:type="dxa"/>
+            <w:tcW w:w="2185" w:type="dxa"/>
           </w:tcPr>
           <w:p>
             <w:pPr>
@@ -2949,7 +2923,7 @@
         </w:tc>
         <w:tc>
           <w:tcPr>
-            <w:tcW w:w="2574" w:type="dxa"/>
+            <w:tcW w:w="2088" w:type="dxa"/>
           </w:tcPr>
           <w:p>
             <w:pPr>
@@ -2964,13 +2938,26 @@
               </w:rPr>
               <w:t>required</w:t>
             </w:r>
+          </w:p>
+        </w:tc>
+        <w:tc>
+          <w:tcPr>
+            <w:tcW w:w="1841" w:type="dxa"/>
+          </w:tcPr>
+          <w:p>
+            <w:pPr>
+              <w:rPr>
+                <w:highlight w:val="yellow"/>
+                <w:lang w:eastAsia="ja-JP"/>
+              </w:rPr>
+            </w:pPr>
           </w:p>
         </w:tc>
       </w:tr>
       <w:tr>
         <w:tc>
           <w:tcPr>
-            <w:tcW w:w="2574" w:type="dxa"/>
+            <w:tcW w:w="2125" w:type="dxa"/>
           </w:tcPr>
           <w:p>
             <w:pPr>
@@ -2978,16 +2965,14 @@
                 <w:lang w:eastAsia="ja-JP"/>
               </w:rPr>
             </w:pPr>
-            <w:proofErr w:type="spellStart"/>
             <w:r>
               <w:t>msg</w:t>
             </w:r>
-            <w:proofErr w:type="spellEnd"/>
           </w:p>
         </w:tc>
         <w:tc>
           <w:tcPr>
-            <w:tcW w:w="2574" w:type="dxa"/>
+            <w:tcW w:w="2057" w:type="dxa"/>
           </w:tcPr>
           <w:p>
             <w:pPr>
@@ -2999,13 +2984,13 @@
               <w:rPr>
                 <w:lang w:eastAsia="ja-JP"/>
               </w:rPr>
-              <w:t>show success or error</w:t>
+              <w:t>show logged in or not logged in</w:t>
             </w:r>
           </w:p>
         </w:tc>
         <w:tc>
           <w:tcPr>
-            <w:tcW w:w="2574" w:type="dxa"/>
+            <w:tcW w:w="2185" w:type="dxa"/>
           </w:tcPr>
           <w:p>
             <w:pPr>
@@ -3023,7 +3008,7 @@
         </w:tc>
         <w:tc>
           <w:tcPr>
-            <w:tcW w:w="2574" w:type="dxa"/>
+            <w:tcW w:w="2088" w:type="dxa"/>
           </w:tcPr>
           <w:p>
             <w:pPr>
@@ -3036,6 +3021,24 @@
                 <w:lang w:eastAsia="ja-JP"/>
               </w:rPr>
               <w:t>show success or error</w:t>
+            </w:r>
+          </w:p>
+        </w:tc>
+        <w:tc>
+          <w:tcPr>
+            <w:tcW w:w="1841" w:type="dxa"/>
+          </w:tcPr>
+          <w:p>
+            <w:pPr>
+              <w:rPr>
+                <w:lang w:eastAsia="ja-JP"/>
+              </w:rPr>
+            </w:pPr>
+            <w:r>
+              <w:rPr>
+                <w:lang w:eastAsia="ja-JP"/>
+              </w:rPr>
+              <w:t>show that user is not logged in</w:t>
             </w:r>
           </w:p>
         </w:tc>
@@ -3043,7 +3046,7 @@
       <w:tr>
         <w:tc>
           <w:tcPr>
-            <w:tcW w:w="2574" w:type="dxa"/>
+            <w:tcW w:w="2125" w:type="dxa"/>
           </w:tcPr>
           <w:p>
             <w:r>
@@ -3053,7 +3056,7 @@
         </w:tc>
         <w:tc>
           <w:tcPr>
-            <w:tcW w:w="2574" w:type="dxa"/>
+            <w:tcW w:w="2057" w:type="dxa"/>
           </w:tcPr>
           <w:p>
             <w:pPr>
@@ -3065,7 +3068,7 @@
         </w:tc>
         <w:tc>
           <w:tcPr>
-            <w:tcW w:w="2574" w:type="dxa"/>
+            <w:tcW w:w="2185" w:type="dxa"/>
           </w:tcPr>
           <w:p>
             <w:pPr>
@@ -3077,7 +3080,7 @@
         </w:tc>
         <w:tc>
           <w:tcPr>
-            <w:tcW w:w="2574" w:type="dxa"/>
+            <w:tcW w:w="2088" w:type="dxa"/>
           </w:tcPr>
           <w:p>
             <w:pPr>
@@ -3091,6 +3094,18 @@
               </w:rPr>
               <w:t>set true or false</w:t>
             </w:r>
+          </w:p>
+        </w:tc>
+        <w:tc>
+          <w:tcPr>
+            <w:tcW w:w="1841" w:type="dxa"/>
+          </w:tcPr>
+          <w:p>
+            <w:pPr>
+              <w:rPr>
+                <w:lang w:eastAsia="ja-JP"/>
+              </w:rPr>
+            </w:pPr>
           </w:p>
         </w:tc>
       </w:tr>
@@ -3112,99 +3127,13 @@
         <w:rPr>
           <w:lang w:eastAsia="ja-JP"/>
         </w:rPr>
-        <w:t xml:space="preserve">Because </w:t>
-      </w:r>
-      <w:proofErr w:type="spellStart"/>
-      <w:r>
-        <w:rPr>
-          <w:lang w:eastAsia="ja-JP"/>
-        </w:rPr>
-        <w:t>apiWho</w:t>
-      </w:r>
-      <w:proofErr w:type="spellEnd"/>
-      <w:r>
-        <w:rPr>
-          <w:lang w:eastAsia="ja-JP"/>
-        </w:rPr>
-        <w:t xml:space="preserve"> does not need any input, it can be accessed with either a GET or a POST request.  </w:t>
-      </w:r>
-      <w:proofErr w:type="spellStart"/>
-      <w:proofErr w:type="gramStart"/>
-      <w:r>
-        <w:rPr>
-          <w:lang w:eastAsia="ja-JP"/>
-        </w:rPr>
-        <w:t>apiGenerate</w:t>
-      </w:r>
-      <w:proofErr w:type="spellEnd"/>
-      <w:proofErr w:type="gramEnd"/>
-      <w:r>
-        <w:rPr>
-          <w:lang w:eastAsia="ja-JP"/>
-        </w:rPr>
-        <w:t xml:space="preserve"> requires that you be logged in, and that a challenge is included.  The provider will generate a token specific for that challenge.   Finally, in </w:t>
-      </w:r>
-      <w:proofErr w:type="spellStart"/>
-      <w:r>
-        <w:rPr>
-          <w:lang w:eastAsia="ja-JP"/>
-        </w:rPr>
-        <w:t>apiVerify</w:t>
-      </w:r>
-      <w:proofErr w:type="spellEnd"/>
-      <w:r>
-        <w:rPr>
-          <w:lang w:eastAsia="ja-JP"/>
-        </w:rPr>
-        <w:t xml:space="preserve"> the request can be made from a server that is a not authenticated, but as long as the challenge and the token match appropriately, it will verify and validate the specific user</w:t>
-      </w:r>
-      <w:r>
-        <w:rPr>
-          <w:lang w:eastAsia="ja-JP"/>
-        </w:rPr>
-        <w:t xml:space="preserve"> that had given it the challenge in the first place.   The operations </w:t>
-      </w:r>
-      <w:proofErr w:type="spellStart"/>
-      <w:r>
-        <w:rPr>
-          <w:lang w:eastAsia="ja-JP"/>
-        </w:rPr>
-        <w:t>apiGenerate</w:t>
-      </w:r>
-      <w:proofErr w:type="spellEnd"/>
-      <w:r>
-        <w:rPr>
-          <w:lang w:eastAsia="ja-JP"/>
-        </w:rPr>
-        <w:t xml:space="preserve"> and </w:t>
-      </w:r>
-      <w:proofErr w:type="spellStart"/>
-      <w:r>
-        <w:rPr>
-          <w:lang w:eastAsia="ja-JP"/>
-        </w:rPr>
-        <w:t>apiVerify</w:t>
-      </w:r>
-      <w:proofErr w:type="spellEnd"/>
-      <w:r>
-        <w:rPr>
-          <w:lang w:eastAsia="ja-JP"/>
-        </w:rPr>
-        <w:t xml:space="preserve"> can only be called once for a given challenge – after that one call, the memory is cleared of that challenge.  The </w:t>
-      </w:r>
-      <w:proofErr w:type="spellStart"/>
-      <w:r>
-        <w:rPr>
-          <w:lang w:eastAsia="ja-JP"/>
-        </w:rPr>
-        <w:t>apiVerify</w:t>
-      </w:r>
-      <w:proofErr w:type="spellEnd"/>
-      <w:r>
-        <w:rPr>
-          <w:lang w:eastAsia="ja-JP"/>
-        </w:rPr>
-        <w:t xml:space="preserve"> returns </w:t>
+        <w:t>Because apiWho does not need any input, it can be accessed with either a GET or a POST request.  apiGenerate requires that you be logged in, and that a challenge is included.  The provider will generate a token specific for that challenge.   Finally, in apiVerify the request can be made from a server that is a not authenticated, but as long as the challenge and the token match appropriately, it will verify and validate the specific user</w:t>
+      </w:r>
+      <w:r>
+        <w:rPr>
+          <w:lang w:eastAsia="ja-JP"/>
+        </w:rPr>
+        <w:t xml:space="preserve"> that had given it the challenge in the first place.   The operations apiGenerate and apiVerify can only be called once for a given challenge – after that one call, the memory is cleared of that challenge.  The apiVerify returns </w:t>
       </w:r>
       <w:r>
         <w:rPr>
@@ -3219,6 +3148,36 @@
           <w:lang w:eastAsia="ja-JP"/>
         </w:rPr>
       </w:pPr>
+      <w:r>
+        <w:rPr>
+          <w:lang w:eastAsia="ja-JP"/>
+        </w:rPr>
+        <w:t xml:space="preserve">apiLogout needs no </w:t>
+      </w:r>
+      <w:r>
+        <w:rPr>
+          <w:lang w:eastAsia="ja-JP"/>
+        </w:rPr>
+        <w:t>data sent to it</w:t>
+      </w:r>
+      <w:r>
+        <w:rPr>
+          <w:lang w:eastAsia="ja-JP"/>
+        </w:rPr>
+        <w:t>, and results in the user session being voided, if there is on</w:t>
+      </w:r>
+      <w:r>
+        <w:rPr>
+          <w:lang w:eastAsia="ja-JP"/>
+        </w:rPr>
+        <w:t>e</w:t>
+      </w:r>
+      <w:r>
+        <w:rPr>
+          <w:lang w:eastAsia="ja-JP"/>
+        </w:rPr>
+        <w:t>.</w:t>
+      </w:r>
     </w:p>
     <w:p>
       <w:pPr>
@@ -3229,11 +3188,17 @@
     </w:p>
     <w:p>
       <w:pPr>
+        <w:rPr>
+          <w:lang w:eastAsia="ja-JP"/>
+        </w:rPr>
+      </w:pPr>
+    </w:p>
+    <w:p>
+      <w:pPr>
         <w:pStyle w:val="Heading2"/>
       </w:pPr>
-      <w:bookmarkStart w:id="7" w:name="_Toc426996594"/>
-      <w:r>
-        <w:lastRenderedPageBreak/>
+      <w:bookmarkStart w:id="7" w:name="_Toc429993511"/>
+      <w:r>
         <w:t>Step 1 – Client Learns User Identity</w:t>
       </w:r>
       <w:bookmarkEnd w:id="7"/>
@@ -3248,21 +3213,7 @@
         <w:rPr>
           <w:lang w:eastAsia="ja-JP"/>
         </w:rPr>
-        <w:t xml:space="preserve">This is done at any time after the JS client has </w:t>
-      </w:r>
-      <w:proofErr w:type="gramStart"/>
-      <w:r>
-        <w:rPr>
-          <w:lang w:eastAsia="ja-JP"/>
-        </w:rPr>
-        <w:t>started,</w:t>
-      </w:r>
-      <w:proofErr w:type="gramEnd"/>
-      <w:r>
-        <w:rPr>
-          <w:lang w:eastAsia="ja-JP"/>
-        </w:rPr>
-        <w:t xml:space="preserve"> it makes a single </w:t>
+        <w:t xml:space="preserve">This is done at any time after the JS client has started, it makes a single </w:t>
       </w:r>
       <w:r>
         <w:rPr>
@@ -3372,7 +3323,7 @@
                     </pic:cNvPicPr>
                   </pic:nvPicPr>
                   <pic:blipFill>
-                    <a:blip r:embed="rId11" cstate="print">
+                    <a:blip r:embed="rId12" cstate="print">
                       <a:extLst>
                         <a:ext uri="{28A0092B-C50C-407E-A947-70E740481C1C}">
                           <a14:useLocalDpi xmlns:a14="http://schemas.microsoft.com/office/drawing/2010/main" val="0"/>
@@ -3440,7 +3391,7 @@
         <w:pStyle w:val="Heading2"/>
         <w:pageBreakBefore/>
       </w:pPr>
-      <w:bookmarkStart w:id="8" w:name="_Toc426996595"/>
+      <w:bookmarkStart w:id="8" w:name="_Toc429993512"/>
       <w:r>
         <w:lastRenderedPageBreak/>
         <w:t>Step 2 – Client Initiates Authentication with Server</w:t>
@@ -3539,7 +3490,7 @@
                     </pic:cNvPicPr>
                   </pic:nvPicPr>
                   <pic:blipFill>
-                    <a:blip r:embed="rId12" cstate="print">
+                    <a:blip r:embed="rId13" cstate="print">
                       <a:extLst>
                         <a:ext uri="{28A0092B-C50C-407E-A947-70E740481C1C}">
                           <a14:useLocalDpi xmlns:a14="http://schemas.microsoft.com/office/drawing/2010/main" val="0"/>
@@ -3582,7 +3533,7 @@
         <w:pStyle w:val="Heading2"/>
         <w:pageBreakBefore/>
       </w:pPr>
-      <w:bookmarkStart w:id="9" w:name="_Toc426996596"/>
+      <w:bookmarkStart w:id="9" w:name="_Toc429993513"/>
       <w:r>
         <w:lastRenderedPageBreak/>
         <w:t>Step 3 – Deliver Challenge to Provider</w:t>
@@ -3643,7 +3594,7 @@
                     </pic:cNvPicPr>
                   </pic:nvPicPr>
                   <pic:blipFill>
-                    <a:blip r:embed="rId13" cstate="print">
+                    <a:blip r:embed="rId14" cstate="print">
                       <a:extLst>
                         <a:ext uri="{28A0092B-C50C-407E-A947-70E740481C1C}">
                           <a14:useLocalDpi xmlns:a14="http://schemas.microsoft.com/office/drawing/2010/main" val="0"/>
@@ -3693,7 +3644,7 @@
         <w:pStyle w:val="Heading2"/>
         <w:pageBreakBefore/>
       </w:pPr>
-      <w:bookmarkStart w:id="10" w:name="_Toc426996597"/>
+      <w:bookmarkStart w:id="10" w:name="_Toc429993514"/>
       <w:r>
         <w:lastRenderedPageBreak/>
         <w:t>Step 4 – Log in to Server</w:t>
@@ -3779,7 +3730,7 @@
                     </pic:cNvPicPr>
                   </pic:nvPicPr>
                   <pic:blipFill>
-                    <a:blip r:embed="rId14" cstate="print">
+                    <a:blip r:embed="rId15" cstate="print">
                       <a:extLst>
                         <a:ext uri="{28A0092B-C50C-407E-A947-70E740481C1C}">
                           <a14:useLocalDpi xmlns:a14="http://schemas.microsoft.com/office/drawing/2010/main" val="0"/>
@@ -3887,16 +3838,18 @@
     </w:p>
     <w:p>
       <w:pPr>
-        <w:pStyle w:val="Heading1"/>
-        <w:pageBreakBefore/>
-      </w:pPr>
-      <w:bookmarkStart w:id="11" w:name="_Toc426996598"/>
-      <w:r>
-        <w:lastRenderedPageBreak/>
-        <w:t>URLs</w:t>
-      </w:r>
-      <w:r>
-        <w:t xml:space="preserve"> Enhancements</w:t>
+        <w:rPr>
+          <w:lang w:eastAsia="ja-JP"/>
+        </w:rPr>
+      </w:pPr>
+    </w:p>
+    <w:p>
+      <w:pPr>
+        <w:pStyle w:val="Heading2"/>
+      </w:pPr>
+      <w:bookmarkStart w:id="11" w:name="_Toc429993515"/>
+      <w:r>
+        <w:t>Step N – Log out</w:t>
       </w:r>
       <w:bookmarkEnd w:id="11"/>
     </w:p>
@@ -3910,27 +3863,41 @@
         <w:rPr>
           <w:lang w:eastAsia="ja-JP"/>
         </w:rPr>
+        <w:t xml:space="preserve">The angular client may call the provider with the apiLogout parameter.  That will assure that the user’s session is voided, if there is one.  If there is no session, there is no error, it simply returns in all cases that the user is not logged in.  When the user is not logged it, the response message only contains the “msg” parameter.  The other parameters (e.g. userName and userId) make no sense when nobody is logged in, so that are not included. </w:t>
+      </w:r>
+    </w:p>
+    <w:p>
+      <w:pPr>
+        <w:pStyle w:val="Heading1"/>
+        <w:pageBreakBefore/>
+      </w:pPr>
+      <w:bookmarkStart w:id="12" w:name="_Toc429993516"/>
+      <w:r>
+        <w:lastRenderedPageBreak/>
+        <w:t>URLs</w:t>
+      </w:r>
+      <w:r>
+        <w:t xml:space="preserve"> Enhancements</w:t>
+      </w:r>
+      <w:bookmarkEnd w:id="12"/>
+    </w:p>
+    <w:p>
+      <w:pPr>
+        <w:rPr>
+          <w:lang w:eastAsia="ja-JP"/>
+        </w:rPr>
+      </w:pPr>
+      <w:r>
+        <w:rPr>
+          <w:lang w:eastAsia="ja-JP"/>
+        </w:rPr>
         <w:t xml:space="preserve">The current SSOFI provider </w:t>
       </w:r>
       <w:r>
         <w:rPr>
           <w:lang w:eastAsia="ja-JP"/>
         </w:rPr>
-        <w:t xml:space="preserve">implements the standard </w:t>
-      </w:r>
-      <w:proofErr w:type="spellStart"/>
-      <w:r>
-        <w:rPr>
-          <w:lang w:eastAsia="ja-JP"/>
-        </w:rPr>
-        <w:t>OpenID</w:t>
-      </w:r>
-      <w:proofErr w:type="spellEnd"/>
-      <w:r>
-        <w:rPr>
-          <w:lang w:eastAsia="ja-JP"/>
-        </w:rPr>
-        <w:t xml:space="preserve"> protocol</w:t>
+        <w:t>implements the standard OpenID protocol</w:t>
       </w:r>
       <w:r>
         <w:rPr>
@@ -3942,21 +3909,7 @@
         <w:rPr>
           <w:lang w:eastAsia="ja-JP"/>
         </w:rPr>
-        <w:t>In order to prevent making addresses that would disturb this, the three important services are identified by the URL parameter “</w:t>
-      </w:r>
-      <w:proofErr w:type="spellStart"/>
-      <w:r>
-        <w:rPr>
-          <w:lang w:eastAsia="ja-JP"/>
-        </w:rPr>
-        <w:t>opened.mode</w:t>
-      </w:r>
-      <w:proofErr w:type="spellEnd"/>
-      <w:r>
-        <w:rPr>
-          <w:lang w:eastAsia="ja-JP"/>
-        </w:rPr>
-        <w:t>” as such:</w:t>
+        <w:t>In order to prevent making addresses that would disturb this, the three important services are identified by the URL parameter “opened.mode” as such:</w:t>
       </w:r>
     </w:p>
     <w:p>
@@ -4030,16 +3983,16 @@
           <w:lang w:eastAsia="ja-JP"/>
         </w:rPr>
       </w:pPr>
-      <w:bookmarkStart w:id="12" w:name="OLE_LINK1"/>
-      <w:bookmarkStart w:id="13" w:name="OLE_LINK2"/>
+      <w:bookmarkStart w:id="13" w:name="OLE_LINK1"/>
+      <w:bookmarkStart w:id="14" w:name="OLE_LINK2"/>
       <w:r>
         <w:rPr>
           <w:lang w:eastAsia="ja-JP"/>
         </w:rPr>
         <w:t>http://&lt;server&gt;/&lt;ssofi&gt;/</w:t>
       </w:r>
-      <w:bookmarkEnd w:id="12"/>
       <w:bookmarkEnd w:id="13"/>
+      <w:bookmarkEnd w:id="14"/>
       <w:r>
         <w:rPr>
           <w:lang w:eastAsia="ja-JP"/>
@@ -4049,127 +4002,35 @@
     </w:p>
     <w:p>
       <w:pPr>
-        <w:rPr>
-          <w:lang w:eastAsia="ja-JP"/>
-        </w:rPr>
-      </w:pPr>
-      <w:r>
-        <w:rPr>
-          <w:lang w:eastAsia="ja-JP"/>
-        </w:rPr>
-        <w:t xml:space="preserve">You SSOFI provider is installed into a </w:t>
-      </w:r>
-      <w:proofErr w:type="spellStart"/>
-      <w:r>
-        <w:rPr>
-          <w:lang w:eastAsia="ja-JP"/>
-        </w:rPr>
-        <w:t>TomCat</w:t>
-      </w:r>
-      <w:proofErr w:type="spellEnd"/>
-      <w:r>
-        <w:rPr>
-          <w:lang w:eastAsia="ja-JP"/>
-        </w:rPr>
-        <w:t xml:space="preserve"> server, and the address of that </w:t>
-      </w:r>
-      <w:proofErr w:type="spellStart"/>
-      <w:r>
-        <w:rPr>
-          <w:lang w:eastAsia="ja-JP"/>
-        </w:rPr>
-        <w:t>TomCat</w:t>
-      </w:r>
-      <w:proofErr w:type="spellEnd"/>
-      <w:r>
-        <w:rPr>
-          <w:lang w:eastAsia="ja-JP"/>
-        </w:rPr>
-        <w:t xml:space="preserve"> server is “</w:t>
-      </w:r>
-      <w:proofErr w:type="gramStart"/>
-      <w:r>
-        <w:rPr>
-          <w:lang w:eastAsia="ja-JP"/>
-        </w:rPr>
-        <w:t>http:</w:t>
-      </w:r>
-      <w:proofErr w:type="gramEnd"/>
-      <w:r>
-        <w:rPr>
-          <w:lang w:eastAsia="ja-JP"/>
-        </w:rPr>
-        <w:t>//&lt;server&gt;</w:t>
-      </w:r>
-      <w:r>
-        <w:rPr>
-          <w:lang w:eastAsia="ja-JP"/>
-        </w:rPr>
-        <w:t xml:space="preserve">” so replace this with the address of your server, and the port number if applicable.  </w:t>
+        <w:pStyle w:val="ListParagraph"/>
+        <w:numPr>
+          <w:ilvl w:val="0"/>
+          <w:numId w:val="13"/>
+        </w:numPr>
+        <w:rPr>
+          <w:lang w:eastAsia="ja-JP"/>
+        </w:rPr>
+      </w:pPr>
+      <w:r>
+        <w:rPr>
+          <w:lang w:eastAsia="ja-JP"/>
+        </w:rPr>
+        <w:t>http://&lt;server&gt;/&lt;ssofi&gt;/?openid.mode=api</w:t>
+      </w:r>
+      <w:r>
+        <w:rPr>
+          <w:lang w:eastAsia="ja-JP"/>
+        </w:rPr>
+        <w:t>Logout</w:t>
       </w:r>
     </w:p>
     <w:p>
       <w:pPr>
-        <w:rPr>
-          <w:lang w:eastAsia="ja-JP"/>
-        </w:rPr>
-      </w:pPr>
-      <w:proofErr w:type="gramStart"/>
-      <w:r>
-        <w:rPr>
-          <w:lang w:eastAsia="ja-JP"/>
-        </w:rPr>
-        <w:t xml:space="preserve">After the server is the name of the application that you installed the </w:t>
-      </w:r>
-      <w:proofErr w:type="spellStart"/>
-      <w:r>
-        <w:rPr>
-          <w:lang w:eastAsia="ja-JP"/>
-        </w:rPr>
-        <w:t>ssofi</w:t>
-      </w:r>
-      <w:proofErr w:type="spellEnd"/>
-      <w:r>
-        <w:rPr>
-          <w:lang w:eastAsia="ja-JP"/>
-        </w:rPr>
-        <w:t xml:space="preserve"> provider to.</w:t>
-      </w:r>
-      <w:proofErr w:type="gramEnd"/>
-      <w:r>
-        <w:rPr>
-          <w:lang w:eastAsia="ja-JP"/>
-        </w:rPr>
-        <w:t xml:space="preserve">  This is often “id” or “</w:t>
-      </w:r>
-      <w:proofErr w:type="spellStart"/>
-      <w:r>
-        <w:rPr>
-          <w:lang w:eastAsia="ja-JP"/>
-        </w:rPr>
-        <w:t>eid</w:t>
-      </w:r>
-      <w:proofErr w:type="spellEnd"/>
-      <w:r>
-        <w:rPr>
-          <w:lang w:eastAsia="ja-JP"/>
-        </w:rPr>
-        <w:t>” but it could be anything specified by the person who does the install.  Replace the &lt;</w:t>
-      </w:r>
-      <w:proofErr w:type="spellStart"/>
-      <w:r>
-        <w:rPr>
-          <w:lang w:eastAsia="ja-JP"/>
-        </w:rPr>
-        <w:t>ssofi</w:t>
-      </w:r>
-      <w:proofErr w:type="spellEnd"/>
-      <w:r>
-        <w:rPr>
-          <w:lang w:eastAsia="ja-JP"/>
-        </w:rPr>
-        <w:t>&gt; with the name of the application it is running on.</w:t>
-      </w:r>
+        <w:ind w:left="360"/>
+        <w:rPr>
+          <w:lang w:eastAsia="ja-JP"/>
+        </w:rPr>
+      </w:pPr>
     </w:p>
     <w:p>
       <w:pPr>
@@ -4181,35 +4042,63 @@
         <w:rPr>
           <w:lang w:eastAsia="ja-JP"/>
         </w:rPr>
-        <w:t xml:space="preserve">In general, SSOFI </w:t>
-      </w:r>
-      <w:proofErr w:type="spellStart"/>
-      <w:r>
-        <w:rPr>
-          <w:lang w:eastAsia="ja-JP"/>
-        </w:rPr>
-        <w:t>OpenID</w:t>
-      </w:r>
-      <w:proofErr w:type="spellEnd"/>
-      <w:r>
-        <w:rPr>
-          <w:lang w:eastAsia="ja-JP"/>
-        </w:rPr>
-        <w:t xml:space="preserve"> </w:t>
-      </w:r>
-      <w:proofErr w:type="gramStart"/>
-      <w:r>
-        <w:rPr>
-          <w:lang w:eastAsia="ja-JP"/>
-        </w:rPr>
-        <w:t>look</w:t>
-      </w:r>
-      <w:proofErr w:type="gramEnd"/>
-      <w:r>
-        <w:rPr>
-          <w:lang w:eastAsia="ja-JP"/>
-        </w:rPr>
-        <w:t xml:space="preserve"> like this:</w:t>
+        <w:t>You SSOFI provider is installed into a TomCat server, and the address of that TomCat server is “</w:t>
+      </w:r>
+      <w:r>
+        <w:rPr>
+          <w:lang w:eastAsia="ja-JP"/>
+        </w:rPr>
+        <w:t>http://&lt;server&gt;</w:t>
+      </w:r>
+      <w:r>
+        <w:rPr>
+          <w:lang w:eastAsia="ja-JP"/>
+        </w:rPr>
+        <w:t xml:space="preserve">” so replace this with the address of your server, and the port number if applicable.  </w:t>
+      </w:r>
+    </w:p>
+    <w:p>
+      <w:pPr>
+        <w:rPr>
+          <w:lang w:eastAsia="ja-JP"/>
+        </w:rPr>
+      </w:pPr>
+      <w:r>
+        <w:rPr>
+          <w:lang w:eastAsia="ja-JP"/>
+        </w:rPr>
+        <w:t>T</w:t>
+      </w:r>
+      <w:r>
+        <w:rPr>
+          <w:lang w:eastAsia="ja-JP"/>
+        </w:rPr>
+        <w:t>he name of the application that you installed the ssofi provider to</w:t>
+      </w:r>
+      <w:r>
+        <w:rPr>
+          <w:lang w:eastAsia="ja-JP"/>
+        </w:rPr>
+        <w:t xml:space="preserve"> appears after the server</w:t>
+      </w:r>
+      <w:r>
+        <w:rPr>
+          <w:lang w:eastAsia="ja-JP"/>
+        </w:rPr>
+        <w:t>.  This is often “id” or “eid” but it could be anything specified by the person who does the install.  Replace the &lt;ssofi&gt; with the name of the application it is running on.</w:t>
+      </w:r>
+    </w:p>
+    <w:p>
+      <w:pPr>
+        <w:rPr>
+          <w:lang w:eastAsia="ja-JP"/>
+        </w:rPr>
+      </w:pPr>
+      <w:r>
+        <w:rPr>
+          <w:lang w:eastAsia="ja-JP"/>
+        </w:rPr>
+        <w:t>In general, SSOFI OpenID look like this:</w:t>
       </w:r>
     </w:p>
     <w:p>
@@ -4240,21 +4129,7 @@
         <w:rPr>
           <w:lang w:eastAsia="ja-JP"/>
         </w:rPr>
-        <w:t xml:space="preserve">For the purpose of the </w:t>
-      </w:r>
-      <w:proofErr w:type="spellStart"/>
-      <w:r>
-        <w:rPr>
-          <w:lang w:eastAsia="ja-JP"/>
-        </w:rPr>
-        <w:t>LightweightOAuthProtocol</w:t>
-      </w:r>
-      <w:proofErr w:type="spellEnd"/>
-      <w:r>
-        <w:rPr>
-          <w:lang w:eastAsia="ja-JP"/>
-        </w:rPr>
-        <w:t>, you do not need a user id (email address) on the end, and it does not matter if it is there or not.  Since in all cases you will be communicating with the server for the logged in user, it is better for consistency if you omit the user id, and use the raw addresses above without user id in them.</w:t>
+        <w:t>For the purpose of the LightweightOAuthProtocol, you do not need a user id (email address) on the end, and it does not matter if it is there or not.  Since in all cases you will be communicating with the server for the logged in user, it is better for consistency if you omit the user id, and use the raw addresses above without user id in them.</w:t>
       </w:r>
     </w:p>
     <w:p>
@@ -4273,21 +4148,91 @@
         <w:rPr>
           <w:lang w:eastAsia="ja-JP"/>
         </w:rPr>
-        <w:t>is named “</w:t>
-      </w:r>
-      <w:proofErr w:type="spellStart"/>
-      <w:r>
-        <w:rPr>
-          <w:lang w:eastAsia="ja-JP"/>
-        </w:rPr>
-        <w:t>opened.mode</w:t>
-      </w:r>
-      <w:proofErr w:type="spellEnd"/>
-      <w:r>
-        <w:rPr>
-          <w:lang w:eastAsia="ja-JP"/>
-        </w:rPr>
-        <w:t>”.  This parameter is used for many things.  For the protocol, you must use the three exact values listed above.  In all three cases, the method will access a JSON structure in the post body, and will return a JSON document back to you.  If things work OK, you will get a status code 200, and the JSON document conforming to the structure in section 2.  If an exception is thrown within the server, you will get a status code 500, and a JSON document describing the exception.  Finally, if verification fails, you will get a 400 status code back.</w:t>
+        <w:t>is named “opened.mode”.  This parameter is used for many things</w:t>
+      </w:r>
+      <w:r>
+        <w:rPr>
+          <w:lang w:eastAsia="ja-JP"/>
+        </w:rPr>
+        <w:t xml:space="preserve"> in the standard OpenID protocol</w:t>
+      </w:r>
+      <w:r>
+        <w:rPr>
+          <w:lang w:eastAsia="ja-JP"/>
+        </w:rPr>
+        <w:t xml:space="preserve">.  For </w:t>
+      </w:r>
+      <w:r>
+        <w:rPr>
+          <w:lang w:eastAsia="ja-JP"/>
+        </w:rPr>
+        <w:t>this lightweight</w:t>
+      </w:r>
+      <w:r>
+        <w:rPr>
+          <w:lang w:eastAsia="ja-JP"/>
+        </w:rPr>
+        <w:t xml:space="preserve"> protocol, you must use the exact </w:t>
+      </w:r>
+      <w:r>
+        <w:rPr>
+          <w:lang w:eastAsia="ja-JP"/>
+        </w:rPr>
+        <w:t xml:space="preserve">four </w:t>
+      </w:r>
+      <w:r>
+        <w:rPr>
+          <w:lang w:eastAsia="ja-JP"/>
+        </w:rPr>
+        <w:t xml:space="preserve">values listed above.  In all </w:t>
+      </w:r>
+      <w:r>
+        <w:rPr>
+          <w:lang w:eastAsia="ja-JP"/>
+        </w:rPr>
+        <w:t xml:space="preserve">four </w:t>
+      </w:r>
+      <w:r>
+        <w:rPr>
+          <w:lang w:eastAsia="ja-JP"/>
+        </w:rPr>
+        <w:t xml:space="preserve">cases, the method will </w:t>
+      </w:r>
+      <w:r>
+        <w:rPr>
+          <w:lang w:eastAsia="ja-JP"/>
+        </w:rPr>
+        <w:t>accept</w:t>
+      </w:r>
+      <w:r>
+        <w:rPr>
+          <w:lang w:eastAsia="ja-JP"/>
+        </w:rPr>
+        <w:t xml:space="preserve"> a JSON </w:t>
+      </w:r>
+      <w:r>
+        <w:rPr>
+          <w:lang w:eastAsia="ja-JP"/>
+        </w:rPr>
+        <w:t>document</w:t>
+      </w:r>
+      <w:r>
+        <w:rPr>
+          <w:lang w:eastAsia="ja-JP"/>
+        </w:rPr>
+        <w:t xml:space="preserve"> in the post body, and will return a JSON document back to you.  If things work OK, you will get a status code 200, and the JSON document conforming to the structure in section 2.  If an exception is thrown within the server</w:t>
+      </w:r>
+      <w:r>
+        <w:rPr>
+          <w:lang w:eastAsia="ja-JP"/>
+        </w:rPr>
+        <w:t>, or if the server otherwise fails to handle the request</w:t>
+      </w:r>
+      <w:r>
+        <w:rPr>
+          <w:lang w:eastAsia="ja-JP"/>
+        </w:rPr>
+        <w:t>, you will get a status code 500, and a JSON document describing the exception.  Finally, if verification fails, you will get a 400 status code back.</w:t>
       </w:r>
     </w:p>
     <w:p>
@@ -4300,21 +4245,85 @@
         <w:rPr>
           <w:lang w:eastAsia="ja-JP"/>
         </w:rPr>
-        <w:t xml:space="preserve">If verification succeeds, and you get a 200 response, be sure to check the </w:t>
-      </w:r>
-      <w:proofErr w:type="spellStart"/>
-      <w:r>
-        <w:rPr>
-          <w:lang w:eastAsia="ja-JP"/>
-        </w:rPr>
-        <w:t>userID</w:t>
-      </w:r>
-      <w:proofErr w:type="spellEnd"/>
-      <w:r>
-        <w:rPr>
-          <w:lang w:eastAsia="ja-JP"/>
-        </w:rPr>
-        <w:t xml:space="preserve"> returned at that point.  It must match the one the client originally provided, and if it is different in any way, then the client sent you a false user id which is very suspicious.</w:t>
+        <w:t xml:space="preserve">If verification succeeds, and </w:t>
+      </w:r>
+      <w:r>
+        <w:rPr>
+          <w:lang w:eastAsia="ja-JP"/>
+        </w:rPr>
+        <w:t>the server will</w:t>
+      </w:r>
+      <w:r>
+        <w:rPr>
+          <w:lang w:eastAsia="ja-JP"/>
+        </w:rPr>
+        <w:t xml:space="preserve"> get a 200 response</w:t>
+      </w:r>
+      <w:r>
+        <w:rPr>
+          <w:lang w:eastAsia="ja-JP"/>
+        </w:rPr>
+        <w:t xml:space="preserve">.  The server must </w:t>
+      </w:r>
+      <w:r>
+        <w:rPr>
+          <w:lang w:eastAsia="ja-JP"/>
+        </w:rPr>
+        <w:t xml:space="preserve">check </w:t>
+      </w:r>
+      <w:r>
+        <w:rPr>
+          <w:lang w:eastAsia="ja-JP"/>
+        </w:rPr>
+        <w:t>:</w:t>
+      </w:r>
+      <w:r>
+        <w:rPr>
+          <w:lang w:eastAsia="ja-JP"/>
+        </w:rPr>
+        <w:t xml:space="preserve">  </w:t>
+      </w:r>
+      <w:r>
+        <w:rPr>
+          <w:lang w:eastAsia="ja-JP"/>
+        </w:rPr>
+        <w:t>The user ID from the provider</w:t>
+      </w:r>
+      <w:r>
+        <w:rPr>
+          <w:lang w:eastAsia="ja-JP"/>
+        </w:rPr>
+        <w:t xml:space="preserve"> must match the </w:t>
+      </w:r>
+      <w:r>
+        <w:rPr>
+          <w:lang w:eastAsia="ja-JP"/>
+        </w:rPr>
+        <w:t>user ID that</w:t>
+      </w:r>
+      <w:r>
+        <w:rPr>
+          <w:lang w:eastAsia="ja-JP"/>
+        </w:rPr>
+        <w:t xml:space="preserve"> the client originally provided</w:t>
+      </w:r>
+      <w:r>
+        <w:rPr>
+          <w:lang w:eastAsia="ja-JP"/>
+        </w:rPr>
+        <w:t>.  I</w:t>
+      </w:r>
+      <w:r>
+        <w:rPr>
+          <w:lang w:eastAsia="ja-JP"/>
+        </w:rPr>
+        <w:t>f it is different in any way, then the client sent you a false user id which is very suspicious.</w:t>
+      </w:r>
+      <w:r>
+        <w:rPr>
+          <w:lang w:eastAsia="ja-JP"/>
+        </w:rPr>
+        <w:t xml:space="preserve">  The server probably should probably in this case return an error, and not consider the user authenticated.</w:t>
       </w:r>
     </w:p>
     <w:p>
@@ -4323,37 +4332,10 @@
           <w:lang w:eastAsia="ja-JP"/>
         </w:rPr>
       </w:pPr>
-      <w:r>
-        <w:rPr>
-          <w:lang w:eastAsia="ja-JP"/>
-        </w:rPr>
-        <w:t xml:space="preserve">The </w:t>
-      </w:r>
-      <w:proofErr w:type="spellStart"/>
-      <w:r>
-        <w:rPr>
-          <w:lang w:eastAsia="ja-JP"/>
-        </w:rPr>
-        <w:t>UserKey</w:t>
-      </w:r>
-      <w:proofErr w:type="spellEnd"/>
-      <w:r>
-        <w:rPr>
-          <w:lang w:eastAsia="ja-JP"/>
-        </w:rPr>
-        <w:t xml:space="preserve"> is not used by the JS client or the server in any way, but should be carried along through the protocol and returned to the provider at verification time. </w:t>
-      </w:r>
-    </w:p>
-    <w:p>
-      <w:pPr>
-        <w:rPr>
-          <w:lang w:eastAsia="ja-JP"/>
-        </w:rPr>
-      </w:pPr>
     </w:p>
     <w:sectPr>
-      <w:headerReference w:type="default" r:id="rId15"/>
-      <w:footerReference w:type="default" r:id="rId16"/>
+      <w:headerReference w:type="default" r:id="rId16"/>
+      <w:footerReference w:type="default" r:id="rId17"/>
       <w:pgSz w:w="12240" w:h="15840"/>
       <w:pgMar w:top="1440" w:right="1080" w:bottom="1440" w:left="1080" w:header="720" w:footer="720" w:gutter="0"/>
       <w:cols w:space="720"/>
@@ -4422,15 +4404,29 @@
       </w:rPr>
       <w:t xml:space="preserve"> of </w:t>
     </w:r>
-    <w:fldSimple w:instr=" NUMPAGES   \* MERGEFORMAT ">
-      <w:r>
-        <w:rPr>
-          <w:rFonts w:asciiTheme="majorHAnsi" w:eastAsiaTheme="majorEastAsia" w:hAnsiTheme="majorHAnsi" w:cstheme="majorBidi"/>
-          <w:noProof/>
-        </w:rPr>
-        <w:t>9</w:t>
-      </w:r>
-    </w:fldSimple>
+    <w:r>
+      <w:fldChar w:fldCharType="begin"/>
+    </w:r>
+    <w:r>
+      <w:instrText xml:space="preserve"> NUMPAGES   \* MERGEFORMAT </w:instrText>
+    </w:r>
+    <w:r>
+      <w:fldChar w:fldCharType="separate"/>
+    </w:r>
+    <w:r>
+      <w:rPr>
+        <w:rFonts w:asciiTheme="majorHAnsi" w:eastAsiaTheme="majorEastAsia" w:hAnsiTheme="majorHAnsi" w:cstheme="majorBidi"/>
+        <w:noProof/>
+      </w:rPr>
+      <w:t>9</w:t>
+    </w:r>
+    <w:r>
+      <w:rPr>
+        <w:rFonts w:asciiTheme="majorHAnsi" w:eastAsiaTheme="majorEastAsia" w:hAnsiTheme="majorHAnsi" w:cstheme="majorBidi"/>
+        <w:noProof/>
+      </w:rPr>
+      <w:fldChar w:fldCharType="end"/>
+    </w:r>
   </w:p>
   <w:p>
     <w:pPr>
@@ -8701,7 +8697,7 @@
 </file>
 
 <file path=customXml/itemProps1.xml><?xml version="1.0" encoding="utf-8"?>
-<ds:datastoreItem xmlns:ds="http://schemas.openxmlformats.org/officeDocument/2006/customXml" ds:itemID="{86968800-0792-4396-8DCB-A02C3735DF2F}">
+<ds:datastoreItem xmlns:ds="http://schemas.openxmlformats.org/officeDocument/2006/customXml" ds:itemID="{E39A6F77-2BA6-4A57-896A-07B9A545739F}">
   <ds:schemaRefs>
     <ds:schemaRef ds:uri="http://schemas.openxmlformats.org/officeDocument/2006/bibliography"/>
   </ds:schemaRefs>

</xml_diff>

<commit_message>
changed API so that calls from server do not cause the creation of an unnecessary session file.
</commit_message>
<xml_diff>
--- a/spec/LightweightOAuth.docx
+++ b/spec/LightweightOAuth.docx
@@ -328,7 +328,25 @@
                     <w:sz w:val="20"/>
                     <w:szCs w:val="20"/>
                   </w:rPr>
-                  <w:t>1250 East Arques Avenue</w:t>
+                  <w:t xml:space="preserve">1250 East </w:t>
+                </w:r>
+                <w:proofErr w:type="spellStart"/>
+                <w:r>
+                  <w:rPr>
+                    <w:rFonts w:ascii="Arial" w:hAnsi="Arial" w:cs="Arial"/>
+                    <w:sz w:val="20"/>
+                    <w:szCs w:val="20"/>
+                  </w:rPr>
+                  <w:t>Arques</w:t>
+                </w:r>
+                <w:proofErr w:type="spellEnd"/>
+                <w:r>
+                  <w:rPr>
+                    <w:rFonts w:ascii="Arial" w:hAnsi="Arial" w:cs="Arial"/>
+                    <w:sz w:val="20"/>
+                    <w:szCs w:val="20"/>
+                  </w:rPr>
+                  <w:t xml:space="preserve"> Avenue</w:t>
                 </w:r>
                 <w:r>
                   <w:rPr>
@@ -624,7 +642,18 @@
                   <w:sz w:val="52"/>
                   <w:szCs w:val="52"/>
                 </w:rPr>
-                <w:t xml:space="preserve">Lightweight Open </w:t>
+                <w:t xml:space="preserve">SSOFI </w:t>
+              </w:r>
+              <w:r>
+                <w:rPr>
+                  <w:rFonts w:eastAsiaTheme="majorEastAsia" w:cstheme="minorHAnsi"/>
+                  <w:color w:val="17365D" w:themeColor="text2" w:themeShade="BF"/>
+                  <w:spacing w:val="5"/>
+                  <w:kern w:val="28"/>
+                  <w:sz w:val="52"/>
+                  <w:szCs w:val="52"/>
+                </w:rPr>
+                <w:t xml:space="preserve">Lightweight </w:t>
               </w:r>
               <w:r>
                 <w:rPr>
@@ -636,6 +665,17 @@
                   <w:szCs w:val="52"/>
                 </w:rPr>
                 <w:t>Authentication</w:t>
+              </w:r>
+              <w:r>
+                <w:rPr>
+                  <w:rFonts w:eastAsiaTheme="majorEastAsia" w:cstheme="minorHAnsi"/>
+                  <w:color w:val="17365D" w:themeColor="text2" w:themeShade="BF"/>
+                  <w:spacing w:val="5"/>
+                  <w:kern w:val="28"/>
+                  <w:sz w:val="52"/>
+                  <w:szCs w:val="52"/>
+                </w:rPr>
+                <w:t xml:space="preserve"> Protocol (SLAP)</w:t>
               </w:r>
             </w:sdtContent>
           </w:sdt>
@@ -684,12 +724,30 @@
           <w:r>
             <w:fldChar w:fldCharType="separate"/>
           </w:r>
-          <w:r>
-            <w:rPr>
-              <w:noProof/>
-            </w:rPr>
-            <w:t>14 September 2015</w:t>
-          </w:r>
+          <w:ins w:id="0" w:author="Author">
+            <w:r>
+              <w:rPr>
+                <w:noProof/>
+              </w:rPr>
+              <w:t>17 September 2015</w:t>
+            </w:r>
+            <w:del w:id="1" w:author="Author">
+              <w:r>
+                <w:rPr>
+                  <w:noProof/>
+                </w:rPr>
+                <w:delText>17 September 2015</w:delText>
+              </w:r>
+            </w:del>
+          </w:ins>
+          <w:del w:id="2" w:author="Author">
+            <w:r>
+              <w:rPr>
+                <w:noProof/>
+              </w:rPr>
+              <w:delText>14 September 2015</w:delText>
+            </w:r>
+          </w:del>
           <w:r>
             <w:rPr>
               <w:noProof/>
@@ -827,7 +885,27 @@
               <w:sz w:val="20"/>
               <w:szCs w:val="20"/>
             </w:rPr>
-            <w:t>protocol for the SSOFI Provider to allow for three-party authentiation</w:t>
+            <w:t>protocol for the SSOFI Provider to allow for three-party authenti</w:t>
+          </w:r>
+          <w:ins w:id="3" w:author="Author">
+            <w:r>
+              <w:rPr>
+                <w:rFonts w:ascii="Arial" w:hAnsi="Arial" w:cs="Arial"/>
+                <w:i/>
+                <w:sz w:val="20"/>
+                <w:szCs w:val="20"/>
+              </w:rPr>
+              <w:t>c</w:t>
+            </w:r>
+          </w:ins>
+          <w:r>
+            <w:rPr>
+              <w:rFonts w:ascii="Arial" w:hAnsi="Arial" w:cs="Arial"/>
+              <w:i/>
+              <w:sz w:val="20"/>
+              <w:szCs w:val="20"/>
+            </w:rPr>
+            <w:t>ation</w:t>
           </w:r>
           <w:r>
             <w:rPr>
@@ -1931,14 +2009,33 @@
           <w:lang w:eastAsia="ja-JP"/>
         </w:rPr>
       </w:pPr>
-      <w:bookmarkStart w:id="0" w:name="_Toc429993505"/>
-      <w:r>
-        <w:rPr>
-          <w:lang w:eastAsia="ja-JP"/>
-        </w:rPr>
-        <w:t>Executive Summary</w:t>
-      </w:r>
-      <w:bookmarkEnd w:id="0"/>
+      <w:bookmarkStart w:id="4" w:name="_Toc429993505"/>
+      <w:r>
+        <w:rPr>
+          <w:lang w:eastAsia="ja-JP"/>
+        </w:rPr>
+        <w:t xml:space="preserve">Executive </w:t>
+      </w:r>
+      <w:commentRangeStart w:id="5"/>
+      <w:r>
+        <w:rPr>
+          <w:lang w:eastAsia="ja-JP"/>
+        </w:rPr>
+        <w:t>Summary</w:t>
+      </w:r>
+      <w:bookmarkEnd w:id="4"/>
+      <w:commentRangeEnd w:id="5"/>
+      <w:r>
+        <w:rPr>
+          <w:rStyle w:val="CommentReference"/>
+          <w:rFonts w:ascii="Times New Roman" w:hAnsi="Times New Roman" w:cs="Times New Roman"/>
+          <w:b w:val="0"/>
+          <w:bCs w:val="0"/>
+          <w:color w:val="auto"/>
+          <w:kern w:val="0"/>
+        </w:rPr>
+        <w:commentReference w:id="5"/>
+      </w:r>
     </w:p>
     <w:p>
       <w:pPr>
@@ -1986,7 +2083,29 @@
         <w:rPr>
           <w:lang w:eastAsia="ja-JP"/>
         </w:rPr>
-        <w:t>ervers, a simple, lightweight JSON/REST protocol has been provided.  This document described how to use it</w:t>
+        <w:t xml:space="preserve">ervers, a simple, lightweight JSON/REST protocol has been provided.  This document </w:t>
+      </w:r>
+      <w:del w:id="6" w:author="Author">
+        <w:r>
+          <w:rPr>
+            <w:lang w:eastAsia="ja-JP"/>
+          </w:rPr>
+          <w:delText xml:space="preserve">described </w:delText>
+        </w:r>
+      </w:del>
+      <w:ins w:id="7" w:author="Author">
+        <w:r>
+          <w:rPr>
+            <w:lang w:eastAsia="ja-JP"/>
+          </w:rPr>
+          <w:t xml:space="preserve">describes </w:t>
+        </w:r>
+      </w:ins>
+      <w:r>
+        <w:rPr>
+          <w:lang w:eastAsia="ja-JP"/>
+        </w:rPr>
+        <w:t>how to use it</w:t>
       </w:r>
       <w:r>
         <w:rPr>
@@ -2003,7 +2122,7 @@
           <w:lang w:eastAsia="ja-JP"/>
         </w:rPr>
       </w:pPr>
-      <w:bookmarkStart w:id="1" w:name="_Toc429993506"/>
+      <w:bookmarkStart w:id="8" w:name="_Toc429993506"/>
       <w:r>
         <w:rPr>
           <w:lang w:eastAsia="ja-JP"/>
@@ -2011,7 +2130,7 @@
         <w:lastRenderedPageBreak/>
         <w:t>Standard Three Party Interaction</w:t>
       </w:r>
-      <w:bookmarkEnd w:id="1"/>
+      <w:bookmarkEnd w:id="8"/>
     </w:p>
     <w:p>
       <w:pPr>
@@ -2083,59 +2202,103 @@
         <w:rPr>
           <w:lang w:eastAsia="ja-JP"/>
         </w:rPr>
-        <w:t>The server code written in Java running in a app server</w:t>
-      </w:r>
-    </w:p>
-    <w:p>
-      <w:pPr>
-        <w:pStyle w:val="Heading2"/>
-      </w:pPr>
-      <w:bookmarkStart w:id="2" w:name="_Toc429993507"/>
-      <w:r>
-        <w:t>The OpenID Provider</w:t>
-      </w:r>
-      <w:bookmarkEnd w:id="2"/>
-    </w:p>
-    <w:p>
-      <w:pPr>
-        <w:rPr>
-          <w:lang w:eastAsia="ja-JP"/>
-        </w:rPr>
-      </w:pPr>
-      <w:r>
-        <w:rPr>
-          <w:lang w:eastAsia="ja-JP"/>
-        </w:rPr>
-        <w:t>The SSOFI provider (server) supports the protocol described.  The user accesses this server through a user interface, and logs in using the regular mechanism (providing a password).  The SSOFI provider gives capabilities for changing passwords, recovering passwords, and specifying a name.</w:t>
-      </w:r>
-    </w:p>
-    <w:p>
-      <w:pPr>
-        <w:rPr>
-          <w:lang w:eastAsia="ja-JP"/>
-        </w:rPr>
-      </w:pPr>
-      <w:r>
-        <w:rPr>
-          <w:lang w:eastAsia="ja-JP"/>
-        </w:rPr>
-        <w:t>A public server is</w:t>
-      </w:r>
-      <w:r>
-        <w:rPr>
-          <w:lang w:eastAsia="ja-JP"/>
-        </w:rPr>
-        <w:t xml:space="preserve"> running at  </w:t>
-      </w:r>
-      <w:hyperlink r:id="rId11" w:history="1">
+        <w:t>The server code written in Java running in a</w:t>
+      </w:r>
+      <w:ins w:id="9" w:author="Author">
         <w:r>
           <w:rPr>
-            <w:rStyle w:val="Hyperlink"/>
             <w:lang w:eastAsia="ja-JP"/>
           </w:rPr>
-          <w:t>https://interstagebpm.com/eid/</w:t>
+          <w:t>n</w:t>
         </w:r>
-      </w:hyperlink>
+      </w:ins>
+      <w:r>
+        <w:rPr>
+          <w:lang w:eastAsia="ja-JP"/>
+        </w:rPr>
+        <w:t xml:space="preserve"> app server</w:t>
+      </w:r>
+    </w:p>
+    <w:p>
+      <w:pPr>
+        <w:pStyle w:val="Heading2"/>
+      </w:pPr>
+      <w:bookmarkStart w:id="10" w:name="_Toc429993507"/>
+      <w:r>
+        <w:t xml:space="preserve">The </w:t>
+      </w:r>
+      <w:proofErr w:type="spellStart"/>
+      <w:r>
+        <w:t>OpenID</w:t>
+      </w:r>
+      <w:proofErr w:type="spellEnd"/>
+      <w:r>
+        <w:t xml:space="preserve"> Provider</w:t>
+      </w:r>
+      <w:bookmarkEnd w:id="10"/>
+    </w:p>
+    <w:p>
+      <w:pPr>
+        <w:rPr>
+          <w:lang w:eastAsia="ja-JP"/>
+        </w:rPr>
+      </w:pPr>
+      <w:r>
+        <w:rPr>
+          <w:lang w:eastAsia="ja-JP"/>
+        </w:rPr>
+        <w:t>The SSOFI provider (server) supports the protocol described.  The user accesses this server through a user interface, and logs in using the regular mechanism (providing a password).  The SSOFI provider gives capabilities for changing passwords, recovering passwords, and specifying a name.</w:t>
+      </w:r>
+    </w:p>
+    <w:p>
+      <w:pPr>
+        <w:rPr>
+          <w:lang w:eastAsia="ja-JP"/>
+        </w:rPr>
+      </w:pPr>
+      <w:r>
+        <w:rPr>
+          <w:lang w:eastAsia="ja-JP"/>
+        </w:rPr>
+        <w:t>A public server is</w:t>
+      </w:r>
+      <w:r>
+        <w:rPr>
+          <w:lang w:eastAsia="ja-JP"/>
+        </w:rPr>
+        <w:t xml:space="preserve"> running </w:t>
+      </w:r>
+      <w:proofErr w:type="gramStart"/>
+      <w:r>
+        <w:rPr>
+          <w:lang w:eastAsia="ja-JP"/>
+        </w:rPr>
+        <w:t xml:space="preserve">at  </w:t>
+      </w:r>
+      <w:proofErr w:type="gramEnd"/>
+      <w:r>
+        <w:fldChar w:fldCharType="begin"/>
+      </w:r>
+      <w:r>
+        <w:instrText xml:space="preserve"> HYPERLINK "https://interstagebpm.com/eid/" </w:instrText>
+      </w:r>
+      <w:r>
+        <w:fldChar w:fldCharType="separate"/>
+      </w:r>
+      <w:r>
+        <w:rPr>
+          <w:rStyle w:val="Hyperlink"/>
+          <w:lang w:eastAsia="ja-JP"/>
+        </w:rPr>
+        <w:t>https://interstagebpm.com/eid/</w:t>
+      </w:r>
+      <w:r>
+        <w:rPr>
+          <w:rStyle w:val="Hyperlink"/>
+          <w:lang w:eastAsia="ja-JP"/>
+        </w:rPr>
+        <w:fldChar w:fldCharType="end"/>
+      </w:r>
       <w:r>
         <w:rPr>
           <w:lang w:eastAsia="ja-JP"/>
@@ -2153,23 +2316,37 @@
       <w:pPr>
         <w:pStyle w:val="Heading2"/>
       </w:pPr>
-      <w:bookmarkStart w:id="3" w:name="_Toc429993508"/>
+      <w:bookmarkStart w:id="11" w:name="_Toc429993508"/>
       <w:r>
         <w:t>The JavaScript Client</w:t>
       </w:r>
-      <w:bookmarkEnd w:id="3"/>
-    </w:p>
-    <w:p>
-      <w:pPr>
-        <w:rPr>
-          <w:lang w:eastAsia="ja-JP"/>
-        </w:rPr>
-      </w:pPr>
-      <w:r>
-        <w:rPr>
-          <w:lang w:eastAsia="ja-JP"/>
-        </w:rPr>
-        <w:t xml:space="preserve">More applications are written in JavaScript to run in the browser.  If the user has already logged in using that browser, it is trivial for this kind of client application to find out who the authenticated user is.  A simple REST web service request to SSOFI provider (the WhoAmI request) will return a JSON structure telling the user’s email address (id) and Full name. </w:t>
+      <w:bookmarkEnd w:id="11"/>
+    </w:p>
+    <w:p>
+      <w:pPr>
+        <w:rPr>
+          <w:lang w:eastAsia="ja-JP"/>
+        </w:rPr>
+      </w:pPr>
+      <w:r>
+        <w:rPr>
+          <w:lang w:eastAsia="ja-JP"/>
+        </w:rPr>
+        <w:t xml:space="preserve">More applications are written in JavaScript to run in the browser.  If the user has already logged in using that browser, it is trivial for this kind of client application to find out who the authenticated user is.  A simple REST web service request to SSOFI provider (the </w:t>
+      </w:r>
+      <w:proofErr w:type="spellStart"/>
+      <w:r>
+        <w:rPr>
+          <w:lang w:eastAsia="ja-JP"/>
+        </w:rPr>
+        <w:t>WhoAmI</w:t>
+      </w:r>
+      <w:proofErr w:type="spellEnd"/>
+      <w:r>
+        <w:rPr>
+          <w:lang w:eastAsia="ja-JP"/>
+        </w:rPr>
+        <w:t xml:space="preserve"> request) will return a JSON structure telling the user’s email address (id) and Full name. </w:t>
       </w:r>
       <w:r>
         <w:rPr>
@@ -2232,11 +2409,11 @@
       <w:pPr>
         <w:pStyle w:val="Heading2"/>
       </w:pPr>
-      <w:bookmarkStart w:id="4" w:name="_Toc429993509"/>
+      <w:bookmarkStart w:id="12" w:name="_Toc429993509"/>
       <w:r>
         <w:t>The Server Component</w:t>
       </w:r>
-      <w:bookmarkEnd w:id="4"/>
+      <w:bookmarkEnd w:id="12"/>
     </w:p>
     <w:p>
       <w:pPr>
@@ -2297,7 +2474,35 @@
         <w:rPr>
           <w:lang w:eastAsia="ja-JP"/>
         </w:rPr>
-        <w:t>The server cannot trust a client that is running remotely, on a user’s machine.  But the server CAN trust the (specific) SSOFI provider.  This is the point of the LightweightOAuthProtocol.  The server provides a challenge to the JS client, the client then gets a token from the SSOFI provider, and provides it to the server.  The server can then verify that the user is who they say they are.</w:t>
+        <w:t xml:space="preserve">The server cannot trust a client that is running remotely, on a user’s machine.  But the server CAN trust the (specific) SSOFI provider.  This is the point of the </w:t>
+      </w:r>
+      <w:proofErr w:type="spellStart"/>
+      <w:r>
+        <w:rPr>
+          <w:lang w:eastAsia="ja-JP"/>
+        </w:rPr>
+        <w:t>LightweightOAuthProtocol</w:t>
+      </w:r>
+      <w:proofErr w:type="spellEnd"/>
+      <w:r>
+        <w:rPr>
+          <w:lang w:eastAsia="ja-JP"/>
+        </w:rPr>
+        <w:t xml:space="preserve">.  The server provides a challenge to the JS </w:t>
+      </w:r>
+      <w:proofErr w:type="gramStart"/>
+      <w:r>
+        <w:rPr>
+          <w:lang w:eastAsia="ja-JP"/>
+        </w:rPr>
+        <w:t>client,</w:t>
+      </w:r>
+      <w:proofErr w:type="gramEnd"/>
+      <w:r>
+        <w:rPr>
+          <w:lang w:eastAsia="ja-JP"/>
+        </w:rPr>
+        <w:t xml:space="preserve"> the client then gets a token from the SSOFI provider, and provides it to the server.  The server can then verify that the user is who they say they are.</w:t>
       </w:r>
     </w:p>
     <w:p>
@@ -2308,7 +2513,7 @@
           <w:lang w:eastAsia="ja-JP"/>
         </w:rPr>
       </w:pPr>
-      <w:bookmarkStart w:id="5" w:name="_Toc429993510"/>
+      <w:bookmarkStart w:id="13" w:name="_Toc429993510"/>
       <w:r>
         <w:rPr>
           <w:lang w:eastAsia="ja-JP"/>
@@ -2316,7 +2521,7 @@
         <w:lastRenderedPageBreak/>
         <w:t>Implementation</w:t>
       </w:r>
-      <w:bookmarkEnd w:id="5"/>
+      <w:bookmarkEnd w:id="13"/>
     </w:p>
     <w:p>
       <w:pPr>
@@ -2360,8 +2565,6 @@
         </w:rPr>
         <w:t>, GET and POST</w:t>
       </w:r>
-      <w:bookmarkStart w:id="6" w:name="_GoBack"/>
-      <w:bookmarkEnd w:id="6"/>
     </w:p>
     <w:p>
       <w:pPr>
@@ -2415,7 +2618,25 @@
         <w:spacing w:before="0" w:after="0"/>
       </w:pPr>
       <w:r>
-        <w:t xml:space="preserve">    userName:  "Joe Schmo",</w:t>
+        <w:t xml:space="preserve">    </w:t>
+      </w:r>
+      <w:proofErr w:type="spellStart"/>
+      <w:proofErr w:type="gramStart"/>
+      <w:r>
+        <w:t>userName</w:t>
+      </w:r>
+      <w:proofErr w:type="spellEnd"/>
+      <w:proofErr w:type="gramEnd"/>
+      <w:r>
+        <w:t xml:space="preserve">:  "Joe </w:t>
+      </w:r>
+      <w:proofErr w:type="spellStart"/>
+      <w:r>
+        <w:t>Schmo</w:t>
+      </w:r>
+      <w:proofErr w:type="spellEnd"/>
+      <w:r>
+        <w:t>",</w:t>
       </w:r>
     </w:p>
     <w:p>
@@ -2424,7 +2645,17 @@
         <w:spacing w:before="0" w:after="0"/>
       </w:pPr>
       <w:r>
-        <w:t xml:space="preserve">    userId:    "joe@example.com",</w:t>
+        <w:t xml:space="preserve">    </w:t>
+      </w:r>
+      <w:proofErr w:type="spellStart"/>
+      <w:proofErr w:type="gramStart"/>
+      <w:r>
+        <w:t>userId</w:t>
+      </w:r>
+      <w:proofErr w:type="spellEnd"/>
+      <w:proofErr w:type="gramEnd"/>
+      <w:r>
+        <w:t>:    "joe@example.com",</w:t>
       </w:r>
     </w:p>
     <w:p>
@@ -2433,7 +2664,15 @@
         <w:spacing w:before="0" w:after="0"/>
       </w:pPr>
       <w:r>
-        <w:t xml:space="preserve">    challenge: "182</w:t>
+        <w:t xml:space="preserve">    </w:t>
+      </w:r>
+      <w:proofErr w:type="gramStart"/>
+      <w:r>
+        <w:t>challenge</w:t>
+      </w:r>
+      <w:proofErr w:type="gramEnd"/>
+      <w:r>
+        <w:t>: "182</w:t>
       </w:r>
       <w:r>
         <w:t>B</w:t>
@@ -2454,7 +2693,15 @@
         <w:spacing w:before="0" w:after="0"/>
       </w:pPr>
       <w:r>
-        <w:t xml:space="preserve">    token:     "9922</w:t>
+        <w:t xml:space="preserve">    </w:t>
+      </w:r>
+      <w:proofErr w:type="gramStart"/>
+      <w:r>
+        <w:t>token</w:t>
+      </w:r>
+      <w:proofErr w:type="gramEnd"/>
+      <w:r>
+        <w:t>:     "9922</w:t>
       </w:r>
       <w:r>
         <w:t>-eer-</w:t>
@@ -2478,7 +2725,15 @@
         <w:spacing w:before="0" w:after="0"/>
       </w:pPr>
       <w:r>
-        <w:t xml:space="preserve">    verified:  true,</w:t>
+        <w:t xml:space="preserve">    </w:t>
+      </w:r>
+      <w:proofErr w:type="gramStart"/>
+      <w:r>
+        <w:t>verified</w:t>
+      </w:r>
+      <w:proofErr w:type="gramEnd"/>
+      <w:r>
+        <w:t>:  true,</w:t>
       </w:r>
     </w:p>
     <w:p>
@@ -2487,7 +2742,17 @@
         <w:spacing w:before="0" w:after="0"/>
       </w:pPr>
       <w:r>
-        <w:t xml:space="preserve">    msg:       </w:t>
+        <w:t xml:space="preserve">    </w:t>
+      </w:r>
+      <w:proofErr w:type="spellStart"/>
+      <w:proofErr w:type="gramStart"/>
+      <w:r>
+        <w:t>msg</w:t>
+      </w:r>
+      <w:proofErr w:type="spellEnd"/>
+      <w:proofErr w:type="gramEnd"/>
+      <w:r>
+        <w:t xml:space="preserve">:       </w:t>
       </w:r>
       <w:r>
         <w:t>"</w:t>
@@ -2521,11 +2786,20 @@
           <w:lang w:eastAsia="ja-JP"/>
         </w:rPr>
       </w:pPr>
+      <w:commentRangeStart w:id="14"/>
       <w:r>
         <w:rPr>
           <w:lang w:eastAsia="ja-JP"/>
         </w:rPr>
         <w:t>The following table clarifies which fields are requires/set at each step:</w:t>
+      </w:r>
+      <w:commentRangeEnd w:id="14"/>
+      <w:r>
+        <w:rPr>
+          <w:rStyle w:val="CommentReference"/>
+          <w:rFonts w:ascii="Times New Roman" w:eastAsia="Times New Roman" w:hAnsi="Times New Roman" w:cs="Times New Roman"/>
+        </w:rPr>
+        <w:commentReference w:id="14"/>
       </w:r>
     </w:p>
     <w:tbl>
@@ -2564,12 +2838,14 @@
                 <w:lang w:eastAsia="ja-JP"/>
               </w:rPr>
             </w:pPr>
+            <w:proofErr w:type="spellStart"/>
             <w:r>
               <w:rPr>
                 <w:lang w:eastAsia="ja-JP"/>
               </w:rPr>
               <w:t>apiWho</w:t>
             </w:r>
+            <w:proofErr w:type="spellEnd"/>
           </w:p>
         </w:tc>
         <w:tc>
@@ -2582,11 +2858,22 @@
                 <w:lang w:eastAsia="ja-JP"/>
               </w:rPr>
             </w:pPr>
+            <w:commentRangeStart w:id="15"/>
+            <w:proofErr w:type="spellStart"/>
             <w:r>
               <w:rPr>
                 <w:lang w:eastAsia="ja-JP"/>
               </w:rPr>
               <w:t>apiGenerate</w:t>
+            </w:r>
+            <w:commentRangeEnd w:id="15"/>
+            <w:proofErr w:type="spellEnd"/>
+            <w:r>
+              <w:rPr>
+                <w:rStyle w:val="CommentReference"/>
+                <w:rFonts w:ascii="Times New Roman" w:eastAsia="Times New Roman" w:hAnsi="Times New Roman" w:cs="Times New Roman"/>
+              </w:rPr>
+              <w:commentReference w:id="15"/>
             </w:r>
           </w:p>
         </w:tc>
@@ -2600,12 +2887,14 @@
                 <w:lang w:eastAsia="ja-JP"/>
               </w:rPr>
             </w:pPr>
+            <w:proofErr w:type="spellStart"/>
             <w:r>
               <w:rPr>
                 <w:lang w:eastAsia="ja-JP"/>
               </w:rPr>
               <w:t>apiVerify</w:t>
             </w:r>
+            <w:proofErr w:type="spellEnd"/>
           </w:p>
         </w:tc>
         <w:tc>
@@ -2618,12 +2907,14 @@
                 <w:lang w:eastAsia="ja-JP"/>
               </w:rPr>
             </w:pPr>
+            <w:proofErr w:type="spellStart"/>
             <w:r>
               <w:rPr>
                 <w:lang w:eastAsia="ja-JP"/>
               </w:rPr>
               <w:t>apiLogout</w:t>
             </w:r>
+            <w:proofErr w:type="spellEnd"/>
           </w:p>
         </w:tc>
       </w:tr>
@@ -2638,9 +2929,11 @@
                 <w:lang w:eastAsia="ja-JP"/>
               </w:rPr>
             </w:pPr>
+            <w:proofErr w:type="spellStart"/>
             <w:r>
               <w:t>userName</w:t>
             </w:r>
+            <w:proofErr w:type="spellEnd"/>
           </w:p>
         </w:tc>
         <w:tc>
@@ -2721,9 +3014,11 @@
                 <w:lang w:eastAsia="ja-JP"/>
               </w:rPr>
             </w:pPr>
+            <w:proofErr w:type="spellStart"/>
             <w:r>
               <w:t>userId</w:t>
             </w:r>
+            <w:proofErr w:type="spellEnd"/>
           </w:p>
         </w:tc>
         <w:tc>
@@ -2965,9 +3260,11 @@
                 <w:lang w:eastAsia="ja-JP"/>
               </w:rPr>
             </w:pPr>
+            <w:proofErr w:type="spellStart"/>
             <w:r>
               <w:t>msg</w:t>
             </w:r>
+            <w:proofErr w:type="spellEnd"/>
           </w:p>
         </w:tc>
         <w:tc>
@@ -3127,13 +3424,99 @@
         <w:rPr>
           <w:lang w:eastAsia="ja-JP"/>
         </w:rPr>
-        <w:t>Because apiWho does not need any input, it can be accessed with either a GET or a POST request.  apiGenerate requires that you be logged in, and that a challenge is included.  The provider will generate a token specific for that challenge.   Finally, in apiVerify the request can be made from a server that is a not authenticated, but as long as the challenge and the token match appropriately, it will verify and validate the specific user</w:t>
-      </w:r>
-      <w:r>
-        <w:rPr>
-          <w:lang w:eastAsia="ja-JP"/>
-        </w:rPr>
-        <w:t xml:space="preserve"> that had given it the challenge in the first place.   The operations apiGenerate and apiVerify can only be called once for a given challenge – after that one call, the memory is cleared of that challenge.  The apiVerify returns </w:t>
+        <w:t xml:space="preserve">Because </w:t>
+      </w:r>
+      <w:proofErr w:type="spellStart"/>
+      <w:r>
+        <w:rPr>
+          <w:lang w:eastAsia="ja-JP"/>
+        </w:rPr>
+        <w:t>apiWho</w:t>
+      </w:r>
+      <w:proofErr w:type="spellEnd"/>
+      <w:r>
+        <w:rPr>
+          <w:lang w:eastAsia="ja-JP"/>
+        </w:rPr>
+        <w:t xml:space="preserve"> does not need any input, it can be accessed with either a GET or a POST request.  </w:t>
+      </w:r>
+      <w:proofErr w:type="spellStart"/>
+      <w:proofErr w:type="gramStart"/>
+      <w:r>
+        <w:rPr>
+          <w:lang w:eastAsia="ja-JP"/>
+        </w:rPr>
+        <w:t>apiGenerate</w:t>
+      </w:r>
+      <w:proofErr w:type="spellEnd"/>
+      <w:proofErr w:type="gramEnd"/>
+      <w:r>
+        <w:rPr>
+          <w:lang w:eastAsia="ja-JP"/>
+        </w:rPr>
+        <w:t xml:space="preserve"> requires that you be logged in, and that a challenge is included.  The provider will generate a token specific for that challenge.   Finally, in </w:t>
+      </w:r>
+      <w:proofErr w:type="spellStart"/>
+      <w:r>
+        <w:rPr>
+          <w:lang w:eastAsia="ja-JP"/>
+        </w:rPr>
+        <w:t>apiVerify</w:t>
+      </w:r>
+      <w:proofErr w:type="spellEnd"/>
+      <w:r>
+        <w:rPr>
+          <w:lang w:eastAsia="ja-JP"/>
+        </w:rPr>
+        <w:t xml:space="preserve"> the request can be made from a server that is a not authenticated, but as long as the challenge and the token match appropriately, it will verify and validate the specific user</w:t>
+      </w:r>
+      <w:r>
+        <w:rPr>
+          <w:lang w:eastAsia="ja-JP"/>
+        </w:rPr>
+        <w:t xml:space="preserve"> that had given it the challenge in the first place.   The operations </w:t>
+      </w:r>
+      <w:proofErr w:type="spellStart"/>
+      <w:r>
+        <w:rPr>
+          <w:lang w:eastAsia="ja-JP"/>
+        </w:rPr>
+        <w:t>apiGenerate</w:t>
+      </w:r>
+      <w:proofErr w:type="spellEnd"/>
+      <w:r>
+        <w:rPr>
+          <w:lang w:eastAsia="ja-JP"/>
+        </w:rPr>
+        <w:t xml:space="preserve"> and </w:t>
+      </w:r>
+      <w:proofErr w:type="spellStart"/>
+      <w:r>
+        <w:rPr>
+          <w:lang w:eastAsia="ja-JP"/>
+        </w:rPr>
+        <w:t>apiVerify</w:t>
+      </w:r>
+      <w:proofErr w:type="spellEnd"/>
+      <w:r>
+        <w:rPr>
+          <w:lang w:eastAsia="ja-JP"/>
+        </w:rPr>
+        <w:t xml:space="preserve"> can only be called once for a given challenge – after that one call, the memory is cleared of that challenge.  The </w:t>
+      </w:r>
+      <w:proofErr w:type="spellStart"/>
+      <w:r>
+        <w:rPr>
+          <w:lang w:eastAsia="ja-JP"/>
+        </w:rPr>
+        <w:t>apiVerify</w:t>
+      </w:r>
+      <w:proofErr w:type="spellEnd"/>
+      <w:r>
+        <w:rPr>
+          <w:lang w:eastAsia="ja-JP"/>
+        </w:rPr>
+        <w:t xml:space="preserve"> returns </w:t>
       </w:r>
       <w:r>
         <w:rPr>
@@ -3148,11 +3531,21 @@
           <w:lang w:eastAsia="ja-JP"/>
         </w:rPr>
       </w:pPr>
-      <w:r>
-        <w:rPr>
-          <w:lang w:eastAsia="ja-JP"/>
-        </w:rPr>
-        <w:t xml:space="preserve">apiLogout needs no </w:t>
+      <w:proofErr w:type="spellStart"/>
+      <w:proofErr w:type="gramStart"/>
+      <w:r>
+        <w:rPr>
+          <w:lang w:eastAsia="ja-JP"/>
+        </w:rPr>
+        <w:t>apiLogout</w:t>
+      </w:r>
+      <w:proofErr w:type="spellEnd"/>
+      <w:proofErr w:type="gramEnd"/>
+      <w:r>
+        <w:rPr>
+          <w:lang w:eastAsia="ja-JP"/>
+        </w:rPr>
+        <w:t xml:space="preserve"> needs no </w:t>
       </w:r>
       <w:r>
         <w:rPr>
@@ -3197,23 +3590,37 @@
       <w:pPr>
         <w:pStyle w:val="Heading2"/>
       </w:pPr>
-      <w:bookmarkStart w:id="7" w:name="_Toc429993511"/>
+      <w:bookmarkStart w:id="16" w:name="_Toc429993511"/>
       <w:r>
         <w:t>Step 1 – Client Learns User Identity</w:t>
       </w:r>
-      <w:bookmarkEnd w:id="7"/>
-    </w:p>
-    <w:p>
-      <w:pPr>
-        <w:rPr>
-          <w:lang w:eastAsia="ja-JP"/>
-        </w:rPr>
-      </w:pPr>
-      <w:r>
-        <w:rPr>
-          <w:lang w:eastAsia="ja-JP"/>
-        </w:rPr>
-        <w:t xml:space="preserve">This is done at any time after the JS client has started, it makes a single </w:t>
+      <w:bookmarkEnd w:id="16"/>
+    </w:p>
+    <w:p>
+      <w:pPr>
+        <w:rPr>
+          <w:lang w:eastAsia="ja-JP"/>
+        </w:rPr>
+      </w:pPr>
+      <w:r>
+        <w:rPr>
+          <w:lang w:eastAsia="ja-JP"/>
+        </w:rPr>
+        <w:t xml:space="preserve">This is done at any time after the JS client has </w:t>
+      </w:r>
+      <w:proofErr w:type="gramStart"/>
+      <w:r>
+        <w:rPr>
+          <w:lang w:eastAsia="ja-JP"/>
+        </w:rPr>
+        <w:t>started,</w:t>
+      </w:r>
+      <w:proofErr w:type="gramEnd"/>
+      <w:r>
+        <w:rPr>
+          <w:lang w:eastAsia="ja-JP"/>
+        </w:rPr>
+        <w:t xml:space="preserve"> it makes a single </w:t>
       </w:r>
       <w:r>
         <w:rPr>
@@ -3391,12 +3798,27 @@
         <w:pStyle w:val="Heading2"/>
         <w:pageBreakBefore/>
       </w:pPr>
-      <w:bookmarkStart w:id="8" w:name="_Toc429993512"/>
+      <w:bookmarkStart w:id="17" w:name="_Toc429993512"/>
+      <w:commentRangeStart w:id="18"/>
       <w:r>
         <w:lastRenderedPageBreak/>
         <w:t>Step 2 – Client Initiates Authentication with Server</w:t>
       </w:r>
-      <w:bookmarkEnd w:id="8"/>
+      <w:bookmarkEnd w:id="17"/>
+      <w:commentRangeEnd w:id="18"/>
+      <w:r>
+        <w:rPr>
+          <w:rStyle w:val="CommentReference"/>
+          <w:rFonts w:ascii="Times New Roman" w:eastAsia="Times New Roman" w:hAnsi="Times New Roman" w:cs="Times New Roman"/>
+          <w:b w:val="0"/>
+          <w:bCs w:val="0"/>
+          <w:i w:val="0"/>
+          <w:iCs w:val="0"/>
+          <w:color w:val="auto"/>
+          <w:lang w:eastAsia="en-US"/>
+        </w:rPr>
+        <w:commentReference w:id="18"/>
+      </w:r>
     </w:p>
     <w:p>
       <w:pPr>
@@ -3533,12 +3955,30 @@
         <w:pStyle w:val="Heading2"/>
         <w:pageBreakBefore/>
       </w:pPr>
-      <w:bookmarkStart w:id="9" w:name="_Toc429993513"/>
+      <w:bookmarkStart w:id="19" w:name="_Toc429993513"/>
       <w:r>
         <w:lastRenderedPageBreak/>
-        <w:t>Step 3 – Deliver Challenge to Provider</w:t>
-      </w:r>
-      <w:bookmarkEnd w:id="9"/>
+        <w:t xml:space="preserve">Step 3 – </w:t>
+      </w:r>
+      <w:commentRangeStart w:id="20"/>
+      <w:r>
+        <w:t>Deliver Challenge to Provider</w:t>
+      </w:r>
+      <w:bookmarkEnd w:id="19"/>
+      <w:commentRangeEnd w:id="20"/>
+      <w:r>
+        <w:rPr>
+          <w:rStyle w:val="CommentReference"/>
+          <w:rFonts w:ascii="Times New Roman" w:eastAsia="Times New Roman" w:hAnsi="Times New Roman" w:cs="Times New Roman"/>
+          <w:b w:val="0"/>
+          <w:bCs w:val="0"/>
+          <w:i w:val="0"/>
+          <w:iCs w:val="0"/>
+          <w:color w:val="auto"/>
+          <w:lang w:eastAsia="en-US"/>
+        </w:rPr>
+        <w:commentReference w:id="20"/>
+      </w:r>
     </w:p>
     <w:p>
       <w:pPr>
@@ -3644,12 +4084,27 @@
         <w:pStyle w:val="Heading2"/>
         <w:pageBreakBefore/>
       </w:pPr>
-      <w:bookmarkStart w:id="10" w:name="_Toc429993514"/>
+      <w:bookmarkStart w:id="21" w:name="_Toc429993514"/>
+      <w:commentRangeStart w:id="22"/>
       <w:r>
         <w:lastRenderedPageBreak/>
         <w:t>Step 4 – Log in to Server</w:t>
       </w:r>
-      <w:bookmarkEnd w:id="10"/>
+      <w:bookmarkEnd w:id="21"/>
+      <w:commentRangeEnd w:id="22"/>
+      <w:r>
+        <w:rPr>
+          <w:rStyle w:val="CommentReference"/>
+          <w:rFonts w:ascii="Times New Roman" w:eastAsia="Times New Roman" w:hAnsi="Times New Roman" w:cs="Times New Roman"/>
+          <w:b w:val="0"/>
+          <w:bCs w:val="0"/>
+          <w:i w:val="0"/>
+          <w:iCs w:val="0"/>
+          <w:color w:val="auto"/>
+          <w:lang w:eastAsia="en-US"/>
+        </w:rPr>
+        <w:commentReference w:id="22"/>
+      </w:r>
     </w:p>
     <w:p>
       <w:pPr>
@@ -3847,31 +4302,673 @@
       <w:pPr>
         <w:pStyle w:val="Heading2"/>
       </w:pPr>
-      <w:bookmarkStart w:id="11" w:name="_Toc429993515"/>
+      <w:bookmarkStart w:id="23" w:name="_Toc429993515"/>
       <w:r>
         <w:t>Step N – Log out</w:t>
       </w:r>
-      <w:bookmarkEnd w:id="11"/>
-    </w:p>
-    <w:p>
-      <w:pPr>
-        <w:rPr>
-          <w:lang w:eastAsia="ja-JP"/>
-        </w:rPr>
-      </w:pPr>
-      <w:r>
-        <w:rPr>
-          <w:lang w:eastAsia="ja-JP"/>
-        </w:rPr>
-        <w:t xml:space="preserve">The angular client may call the provider with the apiLogout parameter.  That will assure that the user’s session is voided, if there is one.  If there is no session, there is no error, it simply returns in all cases that the user is not logged in.  When the user is not logged it, the response message only contains the “msg” parameter.  The other parameters (e.g. userName and userId) make no sense when nobody is logged in, so that are not included. </w:t>
+      <w:bookmarkEnd w:id="23"/>
+    </w:p>
+    <w:p>
+      <w:pPr>
+        <w:rPr>
+          <w:lang w:eastAsia="ja-JP"/>
+        </w:rPr>
+      </w:pPr>
+      <w:r>
+        <w:rPr>
+          <w:lang w:eastAsia="ja-JP"/>
+        </w:rPr>
+        <w:t xml:space="preserve">The angular client may call the provider with the </w:t>
+      </w:r>
+      <w:proofErr w:type="spellStart"/>
+      <w:r>
+        <w:rPr>
+          <w:lang w:eastAsia="ja-JP"/>
+        </w:rPr>
+        <w:t>apiLogout</w:t>
+      </w:r>
+      <w:proofErr w:type="spellEnd"/>
+      <w:r>
+        <w:rPr>
+          <w:lang w:eastAsia="ja-JP"/>
+        </w:rPr>
+        <w:t xml:space="preserve"> parameter.  That will assure that the user’s session is voided, if there is one.  If there is no session, there is no error, it simply returns in all cases that the user is not logged in.  When the user is not logged it, the response message only contains the “</w:t>
+      </w:r>
+      <w:proofErr w:type="spellStart"/>
+      <w:r>
+        <w:rPr>
+          <w:lang w:eastAsia="ja-JP"/>
+        </w:rPr>
+        <w:t>msg</w:t>
+      </w:r>
+      <w:proofErr w:type="spellEnd"/>
+      <w:r>
+        <w:rPr>
+          <w:lang w:eastAsia="ja-JP"/>
+        </w:rPr>
+        <w:t xml:space="preserve">” parameter.  The other parameters (e.g. </w:t>
+      </w:r>
+      <w:proofErr w:type="spellStart"/>
+      <w:r>
+        <w:rPr>
+          <w:lang w:eastAsia="ja-JP"/>
+        </w:rPr>
+        <w:t>userName</w:t>
+      </w:r>
+      <w:proofErr w:type="spellEnd"/>
+      <w:r>
+        <w:rPr>
+          <w:lang w:eastAsia="ja-JP"/>
+        </w:rPr>
+        <w:t xml:space="preserve"> and </w:t>
+      </w:r>
+      <w:proofErr w:type="spellStart"/>
+      <w:r>
+        <w:rPr>
+          <w:lang w:eastAsia="ja-JP"/>
+        </w:rPr>
+        <w:t>userId</w:t>
+      </w:r>
+      <w:proofErr w:type="spellEnd"/>
+      <w:r>
+        <w:rPr>
+          <w:lang w:eastAsia="ja-JP"/>
+        </w:rPr>
+        <w:t xml:space="preserve">) make no sense when nobody is logged in, so that are not included. </w:t>
       </w:r>
     </w:p>
     <w:p>
       <w:pPr>
         <w:pStyle w:val="Heading1"/>
         <w:pageBreakBefore/>
-      </w:pPr>
-      <w:bookmarkStart w:id="12" w:name="_Toc429993516"/>
+        <w:rPr>
+          <w:ins w:id="24" w:author="Author"/>
+        </w:rPr>
+      </w:pPr>
+      <w:bookmarkStart w:id="25" w:name="_Toc429993516"/>
+      <w:ins w:id="26" w:author="Author">
+        <w:r>
+          <w:lastRenderedPageBreak/>
+          <w:t>Procedures</w:t>
+        </w:r>
+      </w:ins>
+    </w:p>
+    <w:p>
+      <w:pPr>
+        <w:rPr>
+          <w:ins w:id="27" w:author="Author"/>
+        </w:rPr>
+      </w:pPr>
+      <w:ins w:id="28" w:author="Author">
+        <w:r>
+          <w:t>This section shows the steps involved from the point of view of the:</w:t>
+        </w:r>
+      </w:ins>
+    </w:p>
+    <w:p>
+      <w:pPr>
+        <w:pStyle w:val="ListParagraph"/>
+        <w:numPr>
+          <w:ilvl w:val="0"/>
+          <w:numId w:val="15"/>
+        </w:numPr>
+        <w:rPr>
+          <w:ins w:id="29" w:author="Author"/>
+        </w:rPr>
+      </w:pPr>
+      <w:ins w:id="30" w:author="Author">
+        <w:r>
+          <w:t>Client: a Java Script web page</w:t>
+        </w:r>
+      </w:ins>
+    </w:p>
+    <w:p>
+      <w:pPr>
+        <w:pStyle w:val="ListParagraph"/>
+        <w:numPr>
+          <w:ilvl w:val="0"/>
+          <w:numId w:val="15"/>
+        </w:numPr>
+        <w:rPr>
+          <w:ins w:id="31" w:author="Author"/>
+        </w:rPr>
+      </w:pPr>
+      <w:ins w:id="32" w:author="Author">
+        <w:r>
+          <w:t xml:space="preserve">Server: a </w:t>
+        </w:r>
+        <w:proofErr w:type="spellStart"/>
+        <w:r>
+          <w:t>ReST</w:t>
+        </w:r>
+        <w:proofErr w:type="spellEnd"/>
+        <w:r>
+          <w:t xml:space="preserve"> servlet implemented in Java</w:t>
+        </w:r>
+      </w:ins>
+    </w:p>
+    <w:p>
+      <w:pPr>
+        <w:pStyle w:val="ListParagraph"/>
+        <w:numPr>
+          <w:ilvl w:val="0"/>
+          <w:numId w:val="15"/>
+        </w:numPr>
+        <w:rPr>
+          <w:ins w:id="33" w:author="Author"/>
+        </w:rPr>
+      </w:pPr>
+      <w:ins w:id="34" w:author="Author">
+        <w:r>
+          <w:t xml:space="preserve">SSOFI Provider: </w:t>
+        </w:r>
+      </w:ins>
+    </w:p>
+    <w:p>
+      <w:pPr>
+        <w:rPr>
+          <w:ins w:id="35" w:author="Author"/>
+        </w:rPr>
+      </w:pPr>
+    </w:p>
+    <w:p>
+      <w:pPr>
+        <w:pStyle w:val="Heading2"/>
+        <w:rPr>
+          <w:ins w:id="36" w:author="Author"/>
+        </w:rPr>
+      </w:pPr>
+      <w:ins w:id="37" w:author="Author">
+        <w:r>
+          <w:t>Client</w:t>
+        </w:r>
+      </w:ins>
+    </w:p>
+    <w:p>
+      <w:pPr>
+        <w:ind w:left="576"/>
+        <w:rPr>
+          <w:ins w:id="38" w:author="Author"/>
+          <w:lang w:eastAsia="ja-JP"/>
+        </w:rPr>
+      </w:pPr>
+      <w:ins w:id="39" w:author="Author">
+        <w:del w:id="40" w:author="Author">
+          <w:r>
+            <w:rPr>
+              <w:lang w:eastAsia="ja-JP"/>
+            </w:rPr>
+            <w:delText>Client</w:delText>
+          </w:r>
+        </w:del>
+        <w:r>
+          <w:rPr>
+            <w:lang w:eastAsia="ja-JP"/>
+          </w:rPr>
+          <w:t>Provide an example of what the interaction looks like from a typical AngularJS client.</w:t>
+        </w:r>
+      </w:ins>
+    </w:p>
+    <w:p>
+      <w:pPr>
+        <w:rPr>
+          <w:ins w:id="41" w:author="Author"/>
+          <w:lang w:eastAsia="ja-JP"/>
+        </w:rPr>
+      </w:pPr>
+      <w:ins w:id="42" w:author="Author">
+        <w:r>
+          <w:rPr>
+            <w:lang w:eastAsia="ja-JP"/>
+          </w:rPr>
+          <w:t>Get the Challenge from the Server</w:t>
+        </w:r>
+        <w:proofErr w:type="gramStart"/>
+        <w:r>
+          <w:rPr>
+            <w:lang w:eastAsia="ja-JP"/>
+          </w:rPr>
+          <w:t>:</w:t>
+        </w:r>
+        <w:proofErr w:type="gramEnd"/>
+        <w:r>
+          <w:rPr>
+            <w:lang w:eastAsia="ja-JP"/>
+          </w:rPr>
+          <w:br/>
+          <w:t xml:space="preserve">For example: POST: </w:t>
+        </w:r>
+        <w:r>
+          <w:rPr>
+            <w:lang w:eastAsia="ja-JP"/>
+          </w:rPr>
+          <w:fldChar w:fldCharType="begin"/>
+        </w:r>
+        <w:r>
+          <w:rPr>
+            <w:lang w:eastAsia="ja-JP"/>
+          </w:rPr>
+          <w:instrText xml:space="preserve"> HYPERLINK "</w:instrText>
+        </w:r>
+        <w:r>
+          <w:rPr>
+            <w:lang w:eastAsia="ja-JP"/>
+          </w:rPr>
+          <w:instrText>http://localhost:8080/</w:instrText>
+        </w:r>
+        <w:r>
+          <w:rPr>
+            <w:lang w:eastAsia="ja-JP"/>
+          </w:rPr>
+          <w:instrText xml:space="preserve">myapp/auth/getChallenge" </w:instrText>
+        </w:r>
+        <w:r>
+          <w:rPr>
+            <w:lang w:eastAsia="ja-JP"/>
+          </w:rPr>
+          <w:fldChar w:fldCharType="separate"/>
+        </w:r>
+        <w:r>
+          <w:rPr>
+            <w:rStyle w:val="Hyperlink"/>
+            <w:lang w:eastAsia="ja-JP"/>
+          </w:rPr>
+          <w:t>http://localhost:8080/myapp/auth/getChallenge</w:t>
+        </w:r>
+        <w:r>
+          <w:rPr>
+            <w:lang w:eastAsia="ja-JP"/>
+          </w:rPr>
+          <w:fldChar w:fldCharType="end"/>
+        </w:r>
+      </w:ins>
+    </w:p>
+    <w:p>
+      <w:pPr>
+        <w:pStyle w:val="Heading2"/>
+        <w:rPr>
+          <w:ins w:id="43" w:author="Author"/>
+        </w:rPr>
+        <w:pPrChange w:id="44" w:author="Author">
+          <w:pPr/>
+        </w:pPrChange>
+      </w:pPr>
+      <w:ins w:id="45" w:author="Author">
+        <w:r>
+          <w:t>Server</w:t>
+        </w:r>
+      </w:ins>
+    </w:p>
+    <w:p>
+      <w:pPr>
+        <w:rPr>
+          <w:ins w:id="46" w:author="Author"/>
+          <w:lang w:eastAsia="ja-JP"/>
+        </w:rPr>
+        <w:pPrChange w:id="47" w:author="Author">
+          <w:pPr/>
+        </w:pPrChange>
+      </w:pPr>
+      <w:ins w:id="48" w:author="Author">
+        <w:r>
+          <w:rPr>
+            <w:lang w:eastAsia="ja-JP"/>
+          </w:rPr>
+          <w:t xml:space="preserve">Provide an example of the steps involved for a typical Java Servlet implementing a </w:t>
+        </w:r>
+        <w:proofErr w:type="spellStart"/>
+        <w:r>
+          <w:rPr>
+            <w:lang w:eastAsia="ja-JP"/>
+          </w:rPr>
+          <w:t>ReST</w:t>
+        </w:r>
+        <w:proofErr w:type="spellEnd"/>
+        <w:r>
+          <w:rPr>
+            <w:lang w:eastAsia="ja-JP"/>
+          </w:rPr>
+          <w:t xml:space="preserve"> API.</w:t>
+        </w:r>
+      </w:ins>
+    </w:p>
+    <w:p>
+      <w:pPr>
+        <w:pStyle w:val="Heading2"/>
+        <w:rPr>
+          <w:ins w:id="49" w:author="Author"/>
+        </w:rPr>
+        <w:pPrChange w:id="50" w:author="Author">
+          <w:pPr/>
+        </w:pPrChange>
+      </w:pPr>
+      <w:ins w:id="51" w:author="Author">
+        <w:r>
+          <w:t>SSOFI Provider</w:t>
+        </w:r>
+      </w:ins>
+    </w:p>
+    <w:p>
+      <w:pPr>
+        <w:rPr>
+          <w:ins w:id="52" w:author="Author"/>
+          <w:lang w:eastAsia="ja-JP"/>
+        </w:rPr>
+        <w:pPrChange w:id="53" w:author="Author">
+          <w:pPr/>
+        </w:pPrChange>
+      </w:pPr>
+      <w:ins w:id="54" w:author="Author">
+        <w:r>
+          <w:rPr>
+            <w:lang w:eastAsia="ja-JP"/>
+          </w:rPr>
+          <w:t>Provide an example of the interaction steps for a SSOFI Provider.</w:t>
+        </w:r>
+      </w:ins>
+    </w:p>
+    <w:p>
+      <w:pPr>
+        <w:rPr>
+          <w:ins w:id="55" w:author="Author"/>
+          <w:lang w:eastAsia="ja-JP"/>
+        </w:rPr>
+        <w:pPrChange w:id="56" w:author="Author">
+          <w:pPr/>
+        </w:pPrChange>
+      </w:pPr>
+    </w:p>
+    <w:p>
+      <w:pPr>
+        <w:pStyle w:val="Heading1"/>
+        <w:rPr>
+          <w:ins w:id="57" w:author="Author"/>
+          <w:lang w:eastAsia="ja-JP"/>
+        </w:rPr>
+        <w:pPrChange w:id="58" w:author="Author">
+          <w:pPr/>
+        </w:pPrChange>
+      </w:pPr>
+      <w:ins w:id="59" w:author="Author">
+        <w:r>
+          <w:rPr>
+            <w:lang w:eastAsia="ja-JP"/>
+          </w:rPr>
+          <w:t>Implementation</w:t>
+        </w:r>
+      </w:ins>
+    </w:p>
+    <w:p>
+      <w:pPr>
+        <w:rPr>
+          <w:ins w:id="60" w:author="Author"/>
+          <w:lang w:eastAsia="ja-JP"/>
+        </w:rPr>
+        <w:pPrChange w:id="61" w:author="Author">
+          <w:pPr/>
+        </w:pPrChange>
+      </w:pPr>
+      <w:ins w:id="62" w:author="Author">
+        <w:r>
+          <w:rPr>
+            <w:lang w:eastAsia="ja-JP"/>
+          </w:rPr>
+          <w:t xml:space="preserve">The section explains what needs to be </w:t>
+        </w:r>
+        <w:proofErr w:type="gramStart"/>
+        <w:r>
+          <w:rPr>
+            <w:lang w:eastAsia="ja-JP"/>
+          </w:rPr>
+          <w:t>implement</w:t>
+        </w:r>
+        <w:proofErr w:type="gramEnd"/>
+        <w:r>
+          <w:rPr>
+            <w:lang w:eastAsia="ja-JP"/>
+          </w:rPr>
+          <w:t xml:space="preserve"> for:</w:t>
+        </w:r>
+      </w:ins>
+    </w:p>
+    <w:p>
+      <w:pPr>
+        <w:rPr>
+          <w:ins w:id="63" w:author="Author"/>
+          <w:lang w:eastAsia="ja-JP"/>
+        </w:rPr>
+        <w:pPrChange w:id="64" w:author="Author">
+          <w:pPr/>
+        </w:pPrChange>
+      </w:pPr>
+      <w:ins w:id="65" w:author="Author">
+        <w:r>
+          <w:rPr>
+            <w:lang w:eastAsia="ja-JP"/>
+          </w:rPr>
+          <w:t>Client</w:t>
+        </w:r>
+      </w:ins>
+    </w:p>
+    <w:p>
+      <w:pPr>
+        <w:rPr>
+          <w:ins w:id="66" w:author="Author"/>
+          <w:lang w:eastAsia="ja-JP"/>
+        </w:rPr>
+        <w:pPrChange w:id="67" w:author="Author">
+          <w:pPr/>
+        </w:pPrChange>
+      </w:pPr>
+      <w:ins w:id="68" w:author="Author">
+        <w:r>
+          <w:rPr>
+            <w:lang w:eastAsia="ja-JP"/>
+          </w:rPr>
+          <w:t>Server</w:t>
+        </w:r>
+      </w:ins>
+    </w:p>
+    <w:p>
+      <w:pPr>
+        <w:rPr>
+          <w:ins w:id="69" w:author="Author"/>
+          <w:lang w:eastAsia="ja-JP"/>
+        </w:rPr>
+        <w:pPrChange w:id="70" w:author="Author">
+          <w:pPr/>
+        </w:pPrChange>
+      </w:pPr>
+      <w:ins w:id="71" w:author="Author">
+        <w:r>
+          <w:rPr>
+            <w:lang w:eastAsia="ja-JP"/>
+          </w:rPr>
+          <w:t>SSOFI Provider</w:t>
+        </w:r>
+      </w:ins>
+    </w:p>
+    <w:p>
+      <w:pPr>
+        <w:pStyle w:val="Heading2"/>
+        <w:rPr>
+          <w:ins w:id="72" w:author="Author"/>
+        </w:rPr>
+        <w:pPrChange w:id="73" w:author="Author">
+          <w:pPr/>
+        </w:pPrChange>
+      </w:pPr>
+      <w:ins w:id="74" w:author="Author">
+        <w:r>
+          <w:t>Client</w:t>
+        </w:r>
+      </w:ins>
+    </w:p>
+    <w:p>
+      <w:pPr>
+        <w:rPr>
+          <w:ins w:id="75" w:author="Author"/>
+          <w:lang w:eastAsia="ja-JP"/>
+        </w:rPr>
+        <w:pPrChange w:id="76" w:author="Author">
+          <w:pPr/>
+        </w:pPrChange>
+      </w:pPr>
+      <w:ins w:id="77" w:author="Author">
+        <w:r>
+          <w:rPr>
+            <w:lang w:eastAsia="ja-JP"/>
+          </w:rPr>
+          <w:t>The client implements code that calls …</w:t>
+        </w:r>
+      </w:ins>
+    </w:p>
+    <w:p>
+      <w:pPr>
+        <w:pStyle w:val="Heading2"/>
+        <w:rPr>
+          <w:ins w:id="78" w:author="Author"/>
+        </w:rPr>
+        <w:pPrChange w:id="79" w:author="Author">
+          <w:pPr/>
+        </w:pPrChange>
+      </w:pPr>
+      <w:ins w:id="80" w:author="Author">
+        <w:r>
+          <w:t>Server</w:t>
+        </w:r>
+      </w:ins>
+    </w:p>
+    <w:p>
+      <w:pPr>
+        <w:rPr>
+          <w:ins w:id="81" w:author="Author"/>
+          <w:lang w:eastAsia="ja-JP"/>
+        </w:rPr>
+        <w:pPrChange w:id="82" w:author="Author">
+          <w:pPr/>
+        </w:pPrChange>
+      </w:pPr>
+      <w:ins w:id="83" w:author="Author">
+        <w:r>
+          <w:rPr>
+            <w:lang w:eastAsia="ja-JP"/>
+          </w:rPr>
+          <w:t xml:space="preserve">You </w:t>
+        </w:r>
+        <w:proofErr w:type="spellStart"/>
+        <w:r>
+          <w:rPr>
+            <w:lang w:eastAsia="ja-JP"/>
+          </w:rPr>
+          <w:t>ReST</w:t>
+        </w:r>
+        <w:proofErr w:type="spellEnd"/>
+        <w:r>
+          <w:rPr>
+            <w:lang w:eastAsia="ja-JP"/>
+          </w:rPr>
+          <w:t xml:space="preserve"> server should implement and provide methods for the following:</w:t>
+        </w:r>
+      </w:ins>
+    </w:p>
+    <w:p>
+      <w:pPr>
+        <w:rPr>
+          <w:ins w:id="84" w:author="Author"/>
+          <w:lang w:eastAsia="ja-JP"/>
+        </w:rPr>
+        <w:pPrChange w:id="85" w:author="Author">
+          <w:pPr/>
+        </w:pPrChange>
+      </w:pPr>
+      <w:ins w:id="86" w:author="Author">
+        <w:r>
+          <w:rPr>
+            <w:lang w:eastAsia="ja-JP"/>
+          </w:rPr>
+          <w:t>Get a Challenge</w:t>
+        </w:r>
+      </w:ins>
+    </w:p>
+    <w:p>
+      <w:pPr>
+        <w:rPr>
+          <w:ins w:id="87" w:author="Author"/>
+          <w:lang w:eastAsia="ja-JP"/>
+        </w:rPr>
+        <w:pPrChange w:id="88" w:author="Author">
+          <w:pPr/>
+        </w:pPrChange>
+      </w:pPr>
+      <w:ins w:id="89" w:author="Author">
+        <w:r>
+          <w:rPr>
+            <w:lang w:eastAsia="ja-JP"/>
+          </w:rPr>
+          <w:t>Verify the Token</w:t>
+        </w:r>
+      </w:ins>
+    </w:p>
+    <w:p>
+      <w:pPr>
+        <w:rPr>
+          <w:ins w:id="90" w:author="Author"/>
+          <w:lang w:eastAsia="ja-JP"/>
+        </w:rPr>
+        <w:pPrChange w:id="91" w:author="Author">
+          <w:pPr/>
+        </w:pPrChange>
+      </w:pPr>
+      <w:ins w:id="92" w:author="Author">
+        <w:r>
+          <w:rPr>
+            <w:lang w:eastAsia="ja-JP"/>
+          </w:rPr>
+          <w:t>Log out</w:t>
+        </w:r>
+      </w:ins>
+    </w:p>
+    <w:p>
+      <w:pPr>
+        <w:pStyle w:val="Heading2"/>
+        <w:rPr>
+          <w:ins w:id="93" w:author="Author"/>
+        </w:rPr>
+        <w:pPrChange w:id="94" w:author="Author">
+          <w:pPr/>
+        </w:pPrChange>
+      </w:pPr>
+      <w:ins w:id="95" w:author="Author">
+        <w:r>
+          <w:lastRenderedPageBreak/>
+          <w:t>SSOFI Provider</w:t>
+        </w:r>
+        <w:bookmarkStart w:id="96" w:name="_GoBack"/>
+        <w:bookmarkEnd w:id="96"/>
+      </w:ins>
+    </w:p>
+    <w:p>
+      <w:pPr>
+        <w:rPr>
+          <w:ins w:id="97" w:author="Author"/>
+          <w:lang w:eastAsia="ja-JP"/>
+        </w:rPr>
+      </w:pPr>
+    </w:p>
+    <w:p>
+      <w:pPr>
+        <w:rPr>
+          <w:ins w:id="98" w:author="Author"/>
+          <w:lang w:eastAsia="ja-JP"/>
+        </w:rPr>
+      </w:pPr>
+    </w:p>
+    <w:p>
+      <w:pPr>
+        <w:pStyle w:val="Heading1"/>
+        <w:pageBreakBefore/>
+      </w:pPr>
       <w:r>
         <w:lastRenderedPageBreak/>
         <w:t>URLs</w:t>
@@ -3879,7 +4976,7 @@
       <w:r>
         <w:t xml:space="preserve"> Enhancements</w:t>
       </w:r>
-      <w:bookmarkEnd w:id="12"/>
+      <w:bookmarkEnd w:id="25"/>
     </w:p>
     <w:p>
       <w:pPr>
@@ -3897,7 +4994,21 @@
         <w:rPr>
           <w:lang w:eastAsia="ja-JP"/>
         </w:rPr>
-        <w:t>implements the standard OpenID protocol</w:t>
+        <w:t xml:space="preserve">implements the standard </w:t>
+      </w:r>
+      <w:proofErr w:type="spellStart"/>
+      <w:r>
+        <w:rPr>
+          <w:lang w:eastAsia="ja-JP"/>
+        </w:rPr>
+        <w:t>OpenID</w:t>
+      </w:r>
+      <w:proofErr w:type="spellEnd"/>
+      <w:r>
+        <w:rPr>
+          <w:lang w:eastAsia="ja-JP"/>
+        </w:rPr>
+        <w:t xml:space="preserve"> protocol</w:t>
       </w:r>
       <w:r>
         <w:rPr>
@@ -3909,7 +5020,27 @@
         <w:rPr>
           <w:lang w:eastAsia="ja-JP"/>
         </w:rPr>
-        <w:t>In order to prevent making addresses that would disturb this, the three important services are identified by the URL parameter “opened.mode” as such:</w:t>
+        <w:t xml:space="preserve">In order to keep SLAP from </w:t>
+      </w:r>
+      <w:r>
+        <w:rPr>
+          <w:lang w:eastAsia="ja-JP"/>
+        </w:rPr>
+        <w:t>making addresses that would disturb this, the three important services are identified by the URL parameter “</w:t>
+      </w:r>
+      <w:proofErr w:type="spellStart"/>
+      <w:r>
+        <w:rPr>
+          <w:lang w:eastAsia="ja-JP"/>
+        </w:rPr>
+        <w:t>opened.mode</w:t>
+      </w:r>
+      <w:proofErr w:type="spellEnd"/>
+      <w:r>
+        <w:rPr>
+          <w:lang w:eastAsia="ja-JP"/>
+        </w:rPr>
+        <w:t>” as such:</w:t>
       </w:r>
     </w:p>
     <w:p>
@@ -3983,16 +5114,16 @@
           <w:lang w:eastAsia="ja-JP"/>
         </w:rPr>
       </w:pPr>
-      <w:bookmarkStart w:id="13" w:name="OLE_LINK1"/>
-      <w:bookmarkStart w:id="14" w:name="OLE_LINK2"/>
+      <w:bookmarkStart w:id="99" w:name="OLE_LINK1"/>
+      <w:bookmarkStart w:id="100" w:name="OLE_LINK2"/>
       <w:r>
         <w:rPr>
           <w:lang w:eastAsia="ja-JP"/>
         </w:rPr>
         <w:t>http://&lt;server&gt;/&lt;ssofi&gt;/</w:t>
       </w:r>
-      <w:bookmarkEnd w:id="13"/>
-      <w:bookmarkEnd w:id="14"/>
+      <w:bookmarkEnd w:id="99"/>
+      <w:bookmarkEnd w:id="100"/>
       <w:r>
         <w:rPr>
           <w:lang w:eastAsia="ja-JP"/>
@@ -4042,13 +5173,49 @@
         <w:rPr>
           <w:lang w:eastAsia="ja-JP"/>
         </w:rPr>
-        <w:t>You SSOFI provider is installed into a TomCat server, and the address of that TomCat server is “</w:t>
-      </w:r>
-      <w:r>
-        <w:rPr>
-          <w:lang w:eastAsia="ja-JP"/>
-        </w:rPr>
-        <w:t>http://&lt;server&gt;</w:t>
+        <w:t xml:space="preserve">You SSOFI provider is installed into a </w:t>
+      </w:r>
+      <w:proofErr w:type="spellStart"/>
+      <w:r>
+        <w:rPr>
+          <w:lang w:eastAsia="ja-JP"/>
+        </w:rPr>
+        <w:t>TomCat</w:t>
+      </w:r>
+      <w:proofErr w:type="spellEnd"/>
+      <w:r>
+        <w:rPr>
+          <w:lang w:eastAsia="ja-JP"/>
+        </w:rPr>
+        <w:t xml:space="preserve"> server, and the address of that </w:t>
+      </w:r>
+      <w:proofErr w:type="spellStart"/>
+      <w:r>
+        <w:rPr>
+          <w:lang w:eastAsia="ja-JP"/>
+        </w:rPr>
+        <w:t>TomCat</w:t>
+      </w:r>
+      <w:proofErr w:type="spellEnd"/>
+      <w:r>
+        <w:rPr>
+          <w:lang w:eastAsia="ja-JP"/>
+        </w:rPr>
+        <w:t xml:space="preserve"> server is “</w:t>
+      </w:r>
+      <w:proofErr w:type="gramStart"/>
+      <w:r>
+        <w:rPr>
+          <w:lang w:eastAsia="ja-JP"/>
+        </w:rPr>
+        <w:t>http:</w:t>
+      </w:r>
+      <w:proofErr w:type="gramEnd"/>
+      <w:r>
+        <w:rPr>
+          <w:lang w:eastAsia="ja-JP"/>
+        </w:rPr>
+        <w:t>//&lt;server&gt;</w:t>
       </w:r>
       <w:r>
         <w:rPr>
@@ -4067,38 +5234,117 @@
         <w:rPr>
           <w:lang w:eastAsia="ja-JP"/>
         </w:rPr>
-        <w:t>T</w:t>
-      </w:r>
-      <w:r>
-        <w:rPr>
-          <w:lang w:eastAsia="ja-JP"/>
-        </w:rPr>
-        <w:t>he name of the application that you installed the ssofi provider to</w:t>
-      </w:r>
-      <w:r>
-        <w:rPr>
-          <w:lang w:eastAsia="ja-JP"/>
-        </w:rPr>
-        <w:t xml:space="preserve"> appears after the server</w:t>
-      </w:r>
-      <w:r>
-        <w:rPr>
-          <w:lang w:eastAsia="ja-JP"/>
-        </w:rPr>
-        <w:t>.  This is often “id” or “eid” but it could be anything specified by the person who does the install.  Replace the &lt;ssofi&gt; with the name of the application it is running on.</w:t>
-      </w:r>
-    </w:p>
-    <w:p>
-      <w:pPr>
-        <w:rPr>
-          <w:lang w:eastAsia="ja-JP"/>
-        </w:rPr>
-      </w:pPr>
-      <w:r>
-        <w:rPr>
-          <w:lang w:eastAsia="ja-JP"/>
-        </w:rPr>
-        <w:t>In general, SSOFI OpenID look like this:</w:t>
+        <w:t xml:space="preserve">The name of the application that you installed the </w:t>
+      </w:r>
+      <w:proofErr w:type="spellStart"/>
+      <w:r>
+        <w:rPr>
+          <w:lang w:eastAsia="ja-JP"/>
+        </w:rPr>
+        <w:t>ssofi</w:t>
+      </w:r>
+      <w:proofErr w:type="spellEnd"/>
+      <w:r>
+        <w:rPr>
+          <w:lang w:eastAsia="ja-JP"/>
+        </w:rPr>
+        <w:t xml:space="preserve"> provider to appears after the server</w:t>
+      </w:r>
+      <w:r>
+        <w:rPr>
+          <w:lang w:eastAsia="ja-JP"/>
+        </w:rPr>
+        <w:t>.  This is often “id” or “</w:t>
+      </w:r>
+      <w:proofErr w:type="spellStart"/>
+      <w:r>
+        <w:rPr>
+          <w:lang w:eastAsia="ja-JP"/>
+        </w:rPr>
+        <w:t>eid</w:t>
+      </w:r>
+      <w:proofErr w:type="spellEnd"/>
+      <w:r>
+        <w:rPr>
+          <w:lang w:eastAsia="ja-JP"/>
+        </w:rPr>
+        <w:t>” but it could be anything specified by the person who does the install.  Replace the &lt;</w:t>
+      </w:r>
+      <w:commentRangeStart w:id="101"/>
+      <w:proofErr w:type="spellStart"/>
+      <w:r>
+        <w:rPr>
+          <w:lang w:eastAsia="ja-JP"/>
+        </w:rPr>
+        <w:t>ssofi</w:t>
+      </w:r>
+      <w:commentRangeEnd w:id="101"/>
+      <w:proofErr w:type="spellEnd"/>
+      <w:r>
+        <w:rPr>
+          <w:rStyle w:val="CommentReference"/>
+          <w:rFonts w:ascii="Times New Roman" w:eastAsia="Times New Roman" w:hAnsi="Times New Roman" w:cs="Times New Roman"/>
+        </w:rPr>
+        <w:commentReference w:id="101"/>
+      </w:r>
+      <w:r>
+        <w:rPr>
+          <w:lang w:eastAsia="ja-JP"/>
+        </w:rPr>
+        <w:t>&gt; with the name of the application it is running on.</w:t>
+      </w:r>
+    </w:p>
+    <w:p>
+      <w:pPr>
+        <w:rPr>
+          <w:lang w:eastAsia="ja-JP"/>
+        </w:rPr>
+      </w:pPr>
+      <w:r>
+        <w:rPr>
+          <w:lang w:eastAsia="ja-JP"/>
+        </w:rPr>
+        <w:t xml:space="preserve">In general, </w:t>
+      </w:r>
+      <w:r>
+        <w:rPr>
+          <w:lang w:eastAsia="ja-JP"/>
+        </w:rPr>
+        <w:t xml:space="preserve">a </w:t>
+      </w:r>
+      <w:r>
+        <w:rPr>
+          <w:lang w:eastAsia="ja-JP"/>
+        </w:rPr>
+        <w:t xml:space="preserve">SSOFI </w:t>
+      </w:r>
+      <w:proofErr w:type="spellStart"/>
+      <w:r>
+        <w:rPr>
+          <w:lang w:eastAsia="ja-JP"/>
+        </w:rPr>
+        <w:t>OpenID</w:t>
+      </w:r>
+      <w:proofErr w:type="spellEnd"/>
+      <w:r>
+        <w:rPr>
+          <w:lang w:eastAsia="ja-JP"/>
+        </w:rPr>
+        <w:t xml:space="preserve"> look</w:t>
+      </w:r>
+      <w:ins w:id="102" w:author="Author">
+        <w:r>
+          <w:rPr>
+            <w:lang w:eastAsia="ja-JP"/>
+          </w:rPr>
+          <w:t>s</w:t>
+        </w:r>
+      </w:ins>
+      <w:r>
+        <w:rPr>
+          <w:lang w:eastAsia="ja-JP"/>
+        </w:rPr>
+        <w:t xml:space="preserve"> like this:</w:t>
       </w:r>
     </w:p>
     <w:p>
@@ -4129,7 +5375,19 @@
         <w:rPr>
           <w:lang w:eastAsia="ja-JP"/>
         </w:rPr>
-        <w:t>For the purpose of the LightweightOAuthProtocol, you do not need a user id (email address) on the end, and it does not matter if it is there or not.  Since in all cases you will be communicating with the server for the logged in user, it is better for consistency if you omit the user id, and use the raw addresses above without user id in them.</w:t>
+        <w:t>For</w:t>
+      </w:r>
+      <w:r>
+        <w:rPr>
+          <w:lang w:eastAsia="ja-JP"/>
+        </w:rPr>
+        <w:t xml:space="preserve"> the purpose of the SLAP</w:t>
+      </w:r>
+      <w:r>
+        <w:rPr>
+          <w:lang w:eastAsia="ja-JP"/>
+        </w:rPr>
+        <w:t>, you do not need a user id (email address) on the end, and it does not matter if it is there or not.  Since in all cases you will be communicating with the server for the logged in user, it is better for consistency if you omit the user id, and use the raw addresses above without user id in them.</w:t>
       </w:r>
     </w:p>
     <w:p>
@@ -4148,13 +5406,41 @@
         <w:rPr>
           <w:lang w:eastAsia="ja-JP"/>
         </w:rPr>
-        <w:t>is named “opened.mode”.  This parameter is used for many things</w:t>
-      </w:r>
-      <w:r>
-        <w:rPr>
-          <w:lang w:eastAsia="ja-JP"/>
-        </w:rPr>
-        <w:t xml:space="preserve"> in the standard OpenID protocol</w:t>
+        <w:t>is named “</w:t>
+      </w:r>
+      <w:proofErr w:type="spellStart"/>
+      <w:r>
+        <w:rPr>
+          <w:lang w:eastAsia="ja-JP"/>
+        </w:rPr>
+        <w:t>opened.mode</w:t>
+      </w:r>
+      <w:proofErr w:type="spellEnd"/>
+      <w:r>
+        <w:rPr>
+          <w:lang w:eastAsia="ja-JP"/>
+        </w:rPr>
+        <w:t>”.  This parameter is used for many things</w:t>
+      </w:r>
+      <w:r>
+        <w:rPr>
+          <w:lang w:eastAsia="ja-JP"/>
+        </w:rPr>
+        <w:t xml:space="preserve"> in the standard </w:t>
+      </w:r>
+      <w:proofErr w:type="spellStart"/>
+      <w:r>
+        <w:rPr>
+          <w:lang w:eastAsia="ja-JP"/>
+        </w:rPr>
+        <w:t>OpenID</w:t>
+      </w:r>
+      <w:proofErr w:type="spellEnd"/>
+      <w:r>
+        <w:rPr>
+          <w:lang w:eastAsia="ja-JP"/>
+        </w:rPr>
+        <w:t xml:space="preserve"> protocol</w:t>
       </w:r>
       <w:r>
         <w:rPr>
@@ -4241,6 +5527,7 @@
           <w:lang w:eastAsia="ja-JP"/>
         </w:rPr>
       </w:pPr>
+      <w:proofErr w:type="gramStart"/>
       <w:r>
         <w:rPr>
           <w:lang w:eastAsia="ja-JP"/>
@@ -4263,8 +5550,16 @@
         <w:rPr>
           <w:lang w:eastAsia="ja-JP"/>
         </w:rPr>
-        <w:t xml:space="preserve">.  The server must </w:t>
-      </w:r>
+        <w:t>.</w:t>
+      </w:r>
+      <w:proofErr w:type="gramEnd"/>
+      <w:r>
+        <w:rPr>
+          <w:lang w:eastAsia="ja-JP"/>
+        </w:rPr>
+        <w:t xml:space="preserve">  The server must </w:t>
+      </w:r>
+      <w:proofErr w:type="gramStart"/>
       <w:r>
         <w:rPr>
           <w:lang w:eastAsia="ja-JP"/>
@@ -4277,6 +5572,7 @@
         </w:rPr>
         <w:t>:</w:t>
       </w:r>
+      <w:proofErr w:type="gramEnd"/>
       <w:r>
         <w:rPr>
           <w:lang w:eastAsia="ja-JP"/>
@@ -4346,6 +5642,311 @@
 </w:document>
 </file>
 
+<file path=word/comments.xml><?xml version="1.0" encoding="utf-8"?>
+<w:comments xmlns:wpc="http://schemas.microsoft.com/office/word/2010/wordprocessingCanvas" xmlns:mc="http://schemas.openxmlformats.org/markup-compatibility/2006" xmlns:o="urn:schemas-microsoft-com:office:office" xmlns:r="http://schemas.openxmlformats.org/officeDocument/2006/relationships" xmlns:m="http://schemas.openxmlformats.org/officeDocument/2006/math" xmlns:v="urn:schemas-microsoft-com:vml" xmlns:wp14="http://schemas.microsoft.com/office/word/2010/wordprocessingDrawing" xmlns:wp="http://schemas.openxmlformats.org/drawingml/2006/wordprocessingDrawing" xmlns:w10="urn:schemas-microsoft-com:office:word" xmlns:w="http://schemas.openxmlformats.org/wordprocessingml/2006/main" xmlns:w14="http://schemas.microsoft.com/office/word/2010/wordml" xmlns:wpg="http://schemas.microsoft.com/office/word/2010/wordprocessingGroup" xmlns:wpi="http://schemas.microsoft.com/office/word/2010/wordprocessingInk" xmlns:wne="http://schemas.microsoft.com/office/word/2006/wordml" xmlns:wps="http://schemas.microsoft.com/office/word/2010/wordprocessingShape" mc:Ignorable="w14 wp14">
+  <w:comment w:id="5" w:author="Author" w:initials="A">
+    <w:p>
+      <w:pPr>
+        <w:pStyle w:val="CommentText"/>
+      </w:pPr>
+      <w:r>
+        <w:rPr>
+          <w:rStyle w:val="CommentReference"/>
+        </w:rPr>
+        <w:annotationRef/>
+      </w:r>
+      <w:r>
+        <w:t xml:space="preserve">The </w:t>
+      </w:r>
+      <w:proofErr w:type="gramStart"/>
+      <w:r>
+        <w:t>Header  and</w:t>
+      </w:r>
+      <w:proofErr w:type="gramEnd"/>
+      <w:r>
+        <w:t xml:space="preserve"> Footer don’t allow comments so I put them here:</w:t>
+      </w:r>
+    </w:p>
+    <w:p>
+      <w:pPr>
+        <w:pStyle w:val="CommentText"/>
+      </w:pPr>
+      <w:r>
+        <w:t>Header: “B2B Integration in the Cloud” doesn’t seem like the correct text.</w:t>
+      </w:r>
+    </w:p>
+    <w:p>
+      <w:pPr>
+        <w:pStyle w:val="CommentText"/>
+      </w:pPr>
+      <w:r>
+        <w:t>Footer: page numbers on the lower right corner are always showing “5 of 9”.</w:t>
+      </w:r>
+    </w:p>
+  </w:comment>
+  <w:comment w:id="14" w:author="Author" w:initials="A">
+    <w:p>
+      <w:pPr>
+        <w:pStyle w:val="CommentText"/>
+      </w:pPr>
+      <w:r>
+        <w:rPr>
+          <w:rStyle w:val="CommentReference"/>
+        </w:rPr>
+        <w:annotationRef/>
+      </w:r>
+      <w:r>
+        <w:t>The requires and set notation is confusing.</w:t>
+      </w:r>
+    </w:p>
+    <w:p>
+      <w:pPr>
+        <w:pStyle w:val="CommentText"/>
+      </w:pPr>
+      <w:r>
+        <w:t>Use something like:</w:t>
+      </w:r>
+    </w:p>
+    <w:p>
+      <w:pPr>
+        <w:pStyle w:val="CommentText"/>
+      </w:pPr>
+      <w:r>
+        <w:t>Input (optional / required)</w:t>
+      </w:r>
+    </w:p>
+    <w:p>
+      <w:pPr>
+        <w:pStyle w:val="CommentText"/>
+      </w:pPr>
+      <w:r>
+        <w:t>Output</w:t>
+      </w:r>
+    </w:p>
+  </w:comment>
+  <w:comment w:id="15" w:author="Author" w:initials="A">
+    <w:p>
+      <w:pPr>
+        <w:pStyle w:val="CommentText"/>
+      </w:pPr>
+      <w:r>
+        <w:rPr>
+          <w:rStyle w:val="CommentReference"/>
+        </w:rPr>
+        <w:annotationRef/>
+      </w:r>
+    </w:p>
+    <w:p>
+      <w:pPr>
+        <w:pStyle w:val="CommentText"/>
+      </w:pPr>
+      <w:r>
+        <w:t>Typically from the Client</w:t>
+      </w:r>
+    </w:p>
+    <w:p>
+      <w:pPr>
+        <w:pStyle w:val="CommentText"/>
+      </w:pPr>
+      <w:r>
+        <w:t>Input is a challenge</w:t>
+      </w:r>
+    </w:p>
+    <w:p>
+      <w:pPr>
+        <w:pStyle w:val="CommentText"/>
+      </w:pPr>
+      <w:r>
+        <w:t>Output is the token</w:t>
+      </w:r>
+    </w:p>
+  </w:comment>
+  <w:comment w:id="18" w:author="Author" w:initials="A">
+    <w:p>
+      <w:pPr>
+        <w:pStyle w:val="CommentText"/>
+      </w:pPr>
+      <w:r>
+        <w:rPr>
+          <w:rStyle w:val="CommentReference"/>
+        </w:rPr>
+        <w:annotationRef/>
+      </w:r>
+      <w:r>
+        <w:t xml:space="preserve">Clarify that the Server generates the challenge. It can define its own method for that. For example: </w:t>
+      </w:r>
+      <w:proofErr w:type="spellStart"/>
+      <w:r>
+        <w:t>getChallenge</w:t>
+      </w:r>
+      <w:proofErr w:type="spellEnd"/>
+    </w:p>
+  </w:comment>
+  <w:comment w:id="20" w:author="Author" w:initials="A">
+    <w:p>
+      <w:pPr>
+        <w:pStyle w:val="CommentText"/>
+      </w:pPr>
+      <w:r>
+        <w:rPr>
+          <w:rStyle w:val="CommentReference"/>
+        </w:rPr>
+        <w:annotationRef/>
+      </w:r>
+      <w:r>
+        <w:t>How does the client deliver the challenge to the provider?</w:t>
+      </w:r>
+    </w:p>
+    <w:p>
+      <w:pPr>
+        <w:pStyle w:val="CommentText"/>
+      </w:pPr>
+      <w:r>
+        <w:t>The client calls</w:t>
+      </w:r>
+      <w:r>
+        <w:t xml:space="preserve"> </w:t>
+      </w:r>
+      <w:proofErr w:type="spellStart"/>
+      <w:r>
+        <w:t>apiGenerate</w:t>
+      </w:r>
+      <w:proofErr w:type="spellEnd"/>
+      <w:r>
+        <w:t xml:space="preserve"> on</w:t>
+      </w:r>
+      <w:r>
+        <w:t xml:space="preserve"> the Provider</w:t>
+      </w:r>
+      <w:r>
+        <w:t>.</w:t>
+      </w:r>
+    </w:p>
+    <w:p>
+      <w:pPr>
+        <w:pStyle w:val="CommentText"/>
+      </w:pPr>
+    </w:p>
+  </w:comment>
+  <w:comment w:id="22" w:author="Author" w:initials="A">
+    <w:p>
+      <w:pPr>
+        <w:pStyle w:val="CommentText"/>
+      </w:pPr>
+      <w:r>
+        <w:rPr>
+          <w:rStyle w:val="CommentReference"/>
+        </w:rPr>
+        <w:annotationRef/>
+      </w:r>
+      <w:r>
+        <w:t xml:space="preserve">Server uses </w:t>
+      </w:r>
+      <w:proofErr w:type="spellStart"/>
+      <w:r>
+        <w:t>apiVerify</w:t>
+      </w:r>
+      <w:proofErr w:type="spellEnd"/>
+      <w:r>
+        <w:t xml:space="preserve"> to verify the challenge and the with SSOFI provider.</w:t>
+      </w:r>
+    </w:p>
+  </w:comment>
+  <w:comment w:id="101" w:author="Author" w:initials="A">
+    <w:p>
+      <w:pPr>
+        <w:pStyle w:val="CommentText"/>
+      </w:pPr>
+      <w:r>
+        <w:rPr>
+          <w:rStyle w:val="CommentReference"/>
+        </w:rPr>
+        <w:annotationRef/>
+      </w:r>
+      <w:r>
+        <w:t>You may want to note here that the trailing “/” makes a difference.</w:t>
+      </w:r>
+    </w:p>
+    <w:p>
+      <w:pPr>
+        <w:pStyle w:val="CommentText"/>
+      </w:pPr>
+      <w:r>
+        <w:t>At least that is what I saw using the test server.</w:t>
+      </w:r>
+    </w:p>
+    <w:p>
+      <w:pPr>
+        <w:pStyle w:val="CommentText"/>
+      </w:pPr>
+      <w:r>
+        <w:t>Specifically:</w:t>
+      </w:r>
+    </w:p>
+    <w:p>
+      <w:pPr>
+        <w:pStyle w:val="CommentText"/>
+      </w:pPr>
+      <w:hyperlink r:id="rId1" w:history="1">
+        <w:r>
+          <w:rPr>
+            <w:rStyle w:val="Hyperlink"/>
+          </w:rPr>
+          <w:t>https://interstagebpm.com/eid/?openid.mode=apiWho</w:t>
+        </w:r>
+      </w:hyperlink>
+    </w:p>
+    <w:p>
+      <w:pPr>
+        <w:pStyle w:val="CommentText"/>
+      </w:pPr>
+      <w:proofErr w:type="gramStart"/>
+      <w:r>
+        <w:t>is</w:t>
+      </w:r>
+      <w:proofErr w:type="gramEnd"/>
+      <w:r>
+        <w:t xml:space="preserve"> treated as a </w:t>
+      </w:r>
+      <w:proofErr w:type="spellStart"/>
+      <w:r>
+        <w:t>ReST</w:t>
+      </w:r>
+      <w:proofErr w:type="spellEnd"/>
+      <w:r>
+        <w:t xml:space="preserve"> call.</w:t>
+      </w:r>
+    </w:p>
+    <w:p>
+      <w:pPr>
+        <w:pStyle w:val="CommentText"/>
+      </w:pPr>
+      <w:hyperlink r:id="rId2" w:history="1">
+        <w:r>
+          <w:rPr>
+            <w:rStyle w:val="Hyperlink"/>
+          </w:rPr>
+          <w:t>https://interstagebpm.com/eid?openid.mode=apiWho</w:t>
+        </w:r>
+      </w:hyperlink>
+    </w:p>
+    <w:p>
+      <w:pPr>
+        <w:pStyle w:val="CommentText"/>
+      </w:pPr>
+      <w:proofErr w:type="gramStart"/>
+      <w:r>
+        <w:t>takes</w:t>
+      </w:r>
+      <w:proofErr w:type="gramEnd"/>
+      <w:r>
+        <w:t xml:space="preserve"> you to the web page for SSOFI login.</w:t>
+      </w:r>
+    </w:p>
+  </w:comment>
+</w:comments>
+</file>
+
 <file path=word/endnotes.xml><?xml version="1.0" encoding="utf-8"?>
 <w:endnotes xmlns:wpc="http://schemas.microsoft.com/office/word/2010/wordprocessingCanvas" xmlns:mc="http://schemas.openxmlformats.org/markup-compatibility/2006" xmlns:o="urn:schemas-microsoft-com:office:office" xmlns:r="http://schemas.openxmlformats.org/officeDocument/2006/relationships" xmlns:m="http://schemas.openxmlformats.org/officeDocument/2006/math" xmlns:v="urn:schemas-microsoft-com:vml" xmlns:wp14="http://schemas.microsoft.com/office/word/2010/wordprocessingDrawing" xmlns:wp="http://schemas.openxmlformats.org/drawingml/2006/wordprocessingDrawing" xmlns:w10="urn:schemas-microsoft-com:office:word" xmlns:w="http://schemas.openxmlformats.org/wordprocessingml/2006/main" xmlns:w14="http://schemas.microsoft.com/office/word/2010/wordml" xmlns:wpg="http://schemas.microsoft.com/office/word/2010/wordprocessingGroup" xmlns:wpi="http://schemas.microsoft.com/office/word/2010/wordprocessingInk" xmlns:wne="http://schemas.microsoft.com/office/word/2006/wordml" xmlns:wps="http://schemas.microsoft.com/office/word/2010/wordprocessingShape" mc:Ignorable="w14 wp14">
   <w:endnote w:type="separator" w:id="-1">
@@ -4418,7 +6019,7 @@
         <w:rFonts w:asciiTheme="majorHAnsi" w:eastAsiaTheme="majorEastAsia" w:hAnsiTheme="majorHAnsi" w:cstheme="majorBidi"/>
         <w:noProof/>
       </w:rPr>
-      <w:t>9</w:t>
+      <w:t>11</w:t>
     </w:r>
     <w:r>
       <w:rPr>
@@ -4939,6 +6540,119 @@
     </w:lvl>
   </w:abstractNum>
   <w:abstractNum w:abstractNumId="4">
+    <w:nsid w:val="3E643AC8"/>
+    <w:multiLevelType w:val="hybridMultilevel"/>
+    <w:tmpl w:val="A380F6DA"/>
+    <w:lvl w:ilvl="0" w:tplc="04090001">
+      <w:start w:val="1"/>
+      <w:numFmt w:val="bullet"/>
+      <w:lvlText w:val=""/>
+      <w:lvlJc w:val="left"/>
+      <w:pPr>
+        <w:ind w:left="720" w:hanging="360"/>
+      </w:pPr>
+      <w:rPr>
+        <w:rFonts w:ascii="Symbol" w:hAnsi="Symbol" w:hint="default"/>
+      </w:rPr>
+    </w:lvl>
+    <w:lvl w:ilvl="1" w:tplc="04090003" w:tentative="1">
+      <w:start w:val="1"/>
+      <w:numFmt w:val="bullet"/>
+      <w:lvlText w:val="o"/>
+      <w:lvlJc w:val="left"/>
+      <w:pPr>
+        <w:ind w:left="1440" w:hanging="360"/>
+      </w:pPr>
+      <w:rPr>
+        <w:rFonts w:ascii="Courier New" w:hAnsi="Courier New" w:cs="Courier New" w:hint="default"/>
+      </w:rPr>
+    </w:lvl>
+    <w:lvl w:ilvl="2" w:tplc="04090005" w:tentative="1">
+      <w:start w:val="1"/>
+      <w:numFmt w:val="bullet"/>
+      <w:lvlText w:val=""/>
+      <w:lvlJc w:val="left"/>
+      <w:pPr>
+        <w:ind w:left="2160" w:hanging="360"/>
+      </w:pPr>
+      <w:rPr>
+        <w:rFonts w:ascii="Wingdings" w:hAnsi="Wingdings" w:hint="default"/>
+      </w:rPr>
+    </w:lvl>
+    <w:lvl w:ilvl="3" w:tplc="04090001" w:tentative="1">
+      <w:start w:val="1"/>
+      <w:numFmt w:val="bullet"/>
+      <w:lvlText w:val=""/>
+      <w:lvlJc w:val="left"/>
+      <w:pPr>
+        <w:ind w:left="2880" w:hanging="360"/>
+      </w:pPr>
+      <w:rPr>
+        <w:rFonts w:ascii="Symbol" w:hAnsi="Symbol" w:hint="default"/>
+      </w:rPr>
+    </w:lvl>
+    <w:lvl w:ilvl="4" w:tplc="04090003" w:tentative="1">
+      <w:start w:val="1"/>
+      <w:numFmt w:val="bullet"/>
+      <w:lvlText w:val="o"/>
+      <w:lvlJc w:val="left"/>
+      <w:pPr>
+        <w:ind w:left="3600" w:hanging="360"/>
+      </w:pPr>
+      <w:rPr>
+        <w:rFonts w:ascii="Courier New" w:hAnsi="Courier New" w:cs="Courier New" w:hint="default"/>
+      </w:rPr>
+    </w:lvl>
+    <w:lvl w:ilvl="5" w:tplc="04090005" w:tentative="1">
+      <w:start w:val="1"/>
+      <w:numFmt w:val="bullet"/>
+      <w:lvlText w:val=""/>
+      <w:lvlJc w:val="left"/>
+      <w:pPr>
+        <w:ind w:left="4320" w:hanging="360"/>
+      </w:pPr>
+      <w:rPr>
+        <w:rFonts w:ascii="Wingdings" w:hAnsi="Wingdings" w:hint="default"/>
+      </w:rPr>
+    </w:lvl>
+    <w:lvl w:ilvl="6" w:tplc="04090001" w:tentative="1">
+      <w:start w:val="1"/>
+      <w:numFmt w:val="bullet"/>
+      <w:lvlText w:val=""/>
+      <w:lvlJc w:val="left"/>
+      <w:pPr>
+        <w:ind w:left="5040" w:hanging="360"/>
+      </w:pPr>
+      <w:rPr>
+        <w:rFonts w:ascii="Symbol" w:hAnsi="Symbol" w:hint="default"/>
+      </w:rPr>
+    </w:lvl>
+    <w:lvl w:ilvl="7" w:tplc="04090003" w:tentative="1">
+      <w:start w:val="1"/>
+      <w:numFmt w:val="bullet"/>
+      <w:lvlText w:val="o"/>
+      <w:lvlJc w:val="left"/>
+      <w:pPr>
+        <w:ind w:left="5760" w:hanging="360"/>
+      </w:pPr>
+      <w:rPr>
+        <w:rFonts w:ascii="Courier New" w:hAnsi="Courier New" w:cs="Courier New" w:hint="default"/>
+      </w:rPr>
+    </w:lvl>
+    <w:lvl w:ilvl="8" w:tplc="04090005" w:tentative="1">
+      <w:start w:val="1"/>
+      <w:numFmt w:val="bullet"/>
+      <w:lvlText w:val=""/>
+      <w:lvlJc w:val="left"/>
+      <w:pPr>
+        <w:ind w:left="6480" w:hanging="360"/>
+      </w:pPr>
+      <w:rPr>
+        <w:rFonts w:ascii="Wingdings" w:hAnsi="Wingdings" w:hint="default"/>
+      </w:rPr>
+    </w:lvl>
+  </w:abstractNum>
+  <w:abstractNum w:abstractNumId="5">
     <w:nsid w:val="47CC2B77"/>
     <w:multiLevelType w:val="hybridMultilevel"/>
     <w:tmpl w:val="3F0C0E78"/>
@@ -5051,7 +6765,7 @@
       </w:rPr>
     </w:lvl>
   </w:abstractNum>
-  <w:abstractNum w:abstractNumId="5">
+  <w:abstractNum w:abstractNumId="6">
     <w:nsid w:val="57A17A17"/>
     <w:multiLevelType w:val="hybridMultilevel"/>
     <w:tmpl w:val="09B85C26"/>
@@ -5164,7 +6878,7 @@
       </w:rPr>
     </w:lvl>
   </w:abstractNum>
-  <w:abstractNum w:abstractNumId="6">
+  <w:abstractNum w:abstractNumId="7">
     <w:nsid w:val="5B673C07"/>
     <w:multiLevelType w:val="hybridMultilevel"/>
     <w:tmpl w:val="2D30062A"/>
@@ -5277,7 +6991,7 @@
       </w:rPr>
     </w:lvl>
   </w:abstractNum>
-  <w:abstractNum w:abstractNumId="7">
+  <w:abstractNum w:abstractNumId="8">
     <w:nsid w:val="60E0450C"/>
     <w:multiLevelType w:val="hybridMultilevel"/>
     <w:tmpl w:val="2AAEB25E"/>
@@ -5390,7 +7104,7 @@
       </w:rPr>
     </w:lvl>
   </w:abstractNum>
-  <w:abstractNum w:abstractNumId="8">
+  <w:abstractNum w:abstractNumId="9">
     <w:nsid w:val="651221DB"/>
     <w:multiLevelType w:val="hybridMultilevel"/>
     <w:tmpl w:val="FCA863BC"/>
@@ -5503,7 +7217,7 @@
       </w:rPr>
     </w:lvl>
   </w:abstractNum>
-  <w:abstractNum w:abstractNumId="9">
+  <w:abstractNum w:abstractNumId="10">
     <w:nsid w:val="6E0F75A3"/>
     <w:multiLevelType w:val="hybridMultilevel"/>
     <w:tmpl w:val="8D3CA1D6"/>
@@ -5616,7 +7330,7 @@
       </w:rPr>
     </w:lvl>
   </w:abstractNum>
-  <w:abstractNum w:abstractNumId="10">
+  <w:abstractNum w:abstractNumId="11">
     <w:nsid w:val="6FF61151"/>
     <w:multiLevelType w:val="hybridMultilevel"/>
     <w:tmpl w:val="E35CFCA8"/>
@@ -5729,7 +7443,7 @@
       </w:rPr>
     </w:lvl>
   </w:abstractNum>
-  <w:abstractNum w:abstractNumId="11">
+  <w:abstractNum w:abstractNumId="12">
     <w:nsid w:val="6FF83A31"/>
     <w:multiLevelType w:val="hybridMultilevel"/>
     <w:tmpl w:val="414E9D4C"/>
@@ -5815,7 +7529,7 @@
       </w:pPr>
     </w:lvl>
   </w:abstractNum>
-  <w:abstractNum w:abstractNumId="12">
+  <w:abstractNum w:abstractNumId="13">
     <w:nsid w:val="78EB0F86"/>
     <w:multiLevelType w:val="hybridMultilevel"/>
     <w:tmpl w:val="70F836FA"/>
@@ -5928,7 +7642,7 @@
       </w:rPr>
     </w:lvl>
   </w:abstractNum>
-  <w:abstractNum w:abstractNumId="13">
+  <w:abstractNum w:abstractNumId="14">
     <w:nsid w:val="79DD591B"/>
     <w:multiLevelType w:val="hybridMultilevel"/>
     <w:tmpl w:val="5C325E02"/>
@@ -6048,40 +7762,43 @@
     <w:abstractNumId w:val="1"/>
   </w:num>
   <w:num w:numId="3">
-    <w:abstractNumId w:val="8"/>
+    <w:abstractNumId w:val="9"/>
   </w:num>
   <w:num w:numId="4">
-    <w:abstractNumId w:val="9"/>
+    <w:abstractNumId w:val="10"/>
   </w:num>
   <w:num w:numId="5">
+    <w:abstractNumId w:val="13"/>
+  </w:num>
+  <w:num w:numId="6">
+    <w:abstractNumId w:val="7"/>
+  </w:num>
+  <w:num w:numId="7">
+    <w:abstractNumId w:val="5"/>
+  </w:num>
+  <w:num w:numId="8">
     <w:abstractNumId w:val="12"/>
   </w:num>
-  <w:num w:numId="6">
+  <w:num w:numId="9">
+    <w:abstractNumId w:val="11"/>
+  </w:num>
+  <w:num w:numId="10">
+    <w:abstractNumId w:val="14"/>
+  </w:num>
+  <w:num w:numId="11">
     <w:abstractNumId w:val="6"/>
   </w:num>
-  <w:num w:numId="7">
-    <w:abstractNumId w:val="4"/>
-  </w:num>
-  <w:num w:numId="8">
-    <w:abstractNumId w:val="11"/>
-  </w:num>
-  <w:num w:numId="9">
-    <w:abstractNumId w:val="10"/>
-  </w:num>
-  <w:num w:numId="10">
-    <w:abstractNumId w:val="13"/>
-  </w:num>
-  <w:num w:numId="11">
-    <w:abstractNumId w:val="5"/>
-  </w:num>
   <w:num w:numId="12">
-    <w:abstractNumId w:val="7"/>
+    <w:abstractNumId w:val="8"/>
   </w:num>
   <w:num w:numId="13">
     <w:abstractNumId w:val="3"/>
   </w:num>
   <w:num w:numId="14">
     <w:abstractNumId w:val="0"/>
+  </w:num>
+  <w:num w:numId="15">
+    <w:abstractNumId w:val="4"/>
   </w:num>
   <w:numIdMacAtCleanup w:val="5"/>
 </w:numbering>
@@ -8697,7 +10414,7 @@
 </file>
 
 <file path=customXml/itemProps1.xml><?xml version="1.0" encoding="utf-8"?>
-<ds:datastoreItem xmlns:ds="http://schemas.openxmlformats.org/officeDocument/2006/customXml" ds:itemID="{E39A6F77-2BA6-4A57-896A-07B9A545739F}">
+<ds:datastoreItem xmlns:ds="http://schemas.openxmlformats.org/officeDocument/2006/customXml" ds:itemID="{0972A812-3569-4DFB-9DAD-13998E796638}">
   <ds:schemaRefs>
     <ds:schemaRef ds:uri="http://schemas.openxmlformats.org/officeDocument/2006/bibliography"/>
   </ds:schemaRefs>

</xml_diff>